<commit_message>
A few minor changes
</commit_message>
<xml_diff>
--- a/documents/DRAFT-cybox-v2.1.1-wd01-part81-win-pipe-object.docx
+++ b/documents/DRAFT-cybox-v2.1.1-wd01-part81-win-pipe-object.docx
@@ -1,6 +1,6 @@
 
 <file path=word/document.xml><?xml version="1.0" encoding="utf-8"?>
-<w:document xmlns:wpc="http://schemas.microsoft.com/office/word/2010/wordprocessingCanvas" xmlns:mc="http://schemas.openxmlformats.org/markup-compatibility/2006" xmlns:o="urn:schemas-microsoft-com:office:office" xmlns:r="http://schemas.openxmlformats.org/officeDocument/2006/relationships" xmlns:m="http://schemas.openxmlformats.org/officeDocument/2006/math" xmlns:v="urn:schemas-microsoft-com:vml" xmlns:wp14="http://schemas.microsoft.com/office/word/2010/wordprocessingDrawing" xmlns:wp="http://schemas.openxmlformats.org/drawingml/2006/wordprocessingDrawing" xmlns:w10="urn:schemas-microsoft-com:office:word" xmlns:w="http://schemas.openxmlformats.org/wordprocessingml/2006/main" xmlns:w14="http://schemas.microsoft.com/office/word/2010/wordml" xmlns:w15="http://schemas.microsoft.com/office/word/2012/wordml" xmlns:wpg="http://schemas.microsoft.com/office/word/2010/wordprocessingGroup" xmlns:wpi="http://schemas.microsoft.com/office/word/2010/wordprocessingInk" xmlns:wne="http://schemas.microsoft.com/office/word/2006/wordml" xmlns:wps="http://schemas.microsoft.com/office/word/2010/wordprocessingShape" mc:Ignorable="w14 w15 wp14">
+<w:document xmlns:wpc="http://schemas.microsoft.com/office/word/2010/wordprocessingCanvas" xmlns:mo="http://schemas.microsoft.com/office/mac/office/2008/main" xmlns:mc="http://schemas.openxmlformats.org/markup-compatibility/2006" xmlns:mv="urn:schemas-microsoft-com:mac:vml" xmlns:o="urn:schemas-microsoft-com:office:office" xmlns:r="http://schemas.openxmlformats.org/officeDocument/2006/relationships" xmlns:m="http://schemas.openxmlformats.org/officeDocument/2006/math" xmlns:v="urn:schemas-microsoft-com:vml" xmlns:wp14="http://schemas.microsoft.com/office/word/2010/wordprocessingDrawing" xmlns:wp="http://schemas.openxmlformats.org/drawingml/2006/wordprocessingDrawing" xmlns:w10="urn:schemas-microsoft-com:office:word" xmlns:w="http://schemas.openxmlformats.org/wordprocessingml/2006/main" xmlns:w14="http://schemas.microsoft.com/office/word/2010/wordml" xmlns:w15="http://schemas.microsoft.com/office/word/2012/wordml" xmlns:wpg="http://schemas.microsoft.com/office/word/2010/wordprocessingGroup" xmlns:wpi="http://schemas.microsoft.com/office/word/2010/wordprocessingInk" xmlns:wne="http://schemas.microsoft.com/office/word/2006/wordml" xmlns:wps="http://schemas.microsoft.com/office/word/2010/wordprocessingShape" mc:Ignorable="w14 w15 wp14">
   <w:background w:color="FFFFFF"/>
   <w:body>
     <w:p>
@@ -11,6 +11,9 @@
           <w:szCs w:val="28"/>
         </w:rPr>
       </w:pPr>
+      <w:bookmarkStart w:id="0" w:name="_GoBack"/>
+      <w:bookmarkEnd w:id="0"/>
+      <w:proofErr w:type="spellStart"/>
       <w:r>
         <w:rPr>
           <w:sz w:val="28"/>
@@ -26,6 +29,7 @@
         </w:rPr>
         <w:t>TM</w:t>
       </w:r>
+      <w:proofErr w:type="spellEnd"/>
       <w:r>
         <w:rPr>
           <w:sz w:val="28"/>
@@ -58,7 +62,7 @@
           <w:szCs w:val="24"/>
         </w:rPr>
       </w:pPr>
-      <w:bookmarkStart w:id="0" w:name="_Toc85472892"/>
+      <w:bookmarkStart w:id="1" w:name="_Toc85472892"/>
       <w:r>
         <w:rPr>
           <w:sz w:val="24"/>
@@ -108,7 +112,15 @@
         <w:pStyle w:val="Contributor"/>
       </w:pPr>
       <w:r>
-        <w:t>Richard Struse (</w:t>
+        <w:t xml:space="preserve">Richard </w:t>
+      </w:r>
+      <w:proofErr w:type="spellStart"/>
+      <w:r>
+        <w:t>Struse</w:t>
+      </w:r>
+      <w:proofErr w:type="spellEnd"/>
+      <w:r>
+        <w:t xml:space="preserve"> (</w:t>
       </w:r>
       <w:hyperlink r:id="rId9" w:history="1">
         <w:r>
@@ -199,12 +211,14 @@
         <w:t xml:space="preserve">), </w:t>
       </w:r>
       <w:hyperlink r:id="rId14" w:history="1">
+        <w:proofErr w:type="spellStart"/>
         <w:r>
           <w:rPr>
             <w:rStyle w:val="Hyperlink"/>
           </w:rPr>
           <w:t>Soltra</w:t>
         </w:r>
+        <w:proofErr w:type="spellEnd"/>
       </w:hyperlink>
       <w:r>
         <w:t xml:space="preserve"> </w:t>
@@ -280,11 +294,11 @@
       <w:pPr>
         <w:pStyle w:val="Titlepageinfo"/>
       </w:pPr>
-      <w:bookmarkStart w:id="1" w:name="AdditionalArtifacts"/>
+      <w:bookmarkStart w:id="2" w:name="AdditionalArtifacts"/>
       <w:r>
         <w:t>Additional artifacts:</w:t>
       </w:r>
-      <w:bookmarkEnd w:id="1"/>
+      <w:bookmarkEnd w:id="2"/>
     </w:p>
     <w:p>
       <w:pPr>
@@ -317,6 +331,7 @@
         </w:tabs>
         <w:ind w:left="1080"/>
       </w:pPr>
+      <w:proofErr w:type="spellStart"/>
       <w:r>
         <w:rPr>
           <w:i/>
@@ -330,6 +345,7 @@
         </w:rPr>
         <w:t>TM</w:t>
       </w:r>
+      <w:proofErr w:type="spellEnd"/>
       <w:r>
         <w:rPr>
           <w:i/>
@@ -365,6 +381,7 @@
         </w:tabs>
         <w:ind w:left="1080"/>
       </w:pPr>
+      <w:proofErr w:type="spellStart"/>
       <w:r>
         <w:rPr>
           <w:i/>
@@ -378,6 +395,7 @@
         </w:rPr>
         <w:t>TM</w:t>
       </w:r>
+      <w:proofErr w:type="spellEnd"/>
       <w:r>
         <w:rPr>
           <w:i/>
@@ -431,6 +449,7 @@
         </w:tabs>
         <w:ind w:left="1080"/>
       </w:pPr>
+      <w:proofErr w:type="spellStart"/>
       <w:r>
         <w:rPr>
           <w:i/>
@@ -444,6 +463,7 @@
         </w:rPr>
         <w:t>TM</w:t>
       </w:r>
+      <w:proofErr w:type="spellEnd"/>
       <w:r>
         <w:rPr>
           <w:i/>
@@ -485,6 +505,7 @@
         </w:tabs>
         <w:ind w:left="1080"/>
       </w:pPr>
+      <w:proofErr w:type="spellStart"/>
       <w:r>
         <w:rPr>
           <w:i/>
@@ -498,6 +519,7 @@
         </w:rPr>
         <w:t>TM</w:t>
       </w:r>
+      <w:proofErr w:type="spellEnd"/>
       <w:r>
         <w:rPr>
           <w:i/>
@@ -551,6 +573,7 @@
         </w:tabs>
         <w:ind w:left="1080"/>
       </w:pPr>
+      <w:proofErr w:type="spellStart"/>
       <w:r>
         <w:rPr>
           <w:i/>
@@ -564,6 +587,7 @@
         </w:rPr>
         <w:t>TM</w:t>
       </w:r>
+      <w:proofErr w:type="spellEnd"/>
       <w:r>
         <w:rPr>
           <w:i/>
@@ -617,6 +641,7 @@
         </w:tabs>
         <w:ind w:left="1080"/>
       </w:pPr>
+      <w:proofErr w:type="spellStart"/>
       <w:r>
         <w:rPr>
           <w:i/>
@@ -630,6 +655,7 @@
         </w:rPr>
         <w:t>TM</w:t>
       </w:r>
+      <w:proofErr w:type="spellEnd"/>
       <w:r>
         <w:rPr>
           <w:i/>
@@ -683,6 +709,7 @@
         </w:tabs>
         <w:ind w:left="1080"/>
       </w:pPr>
+      <w:proofErr w:type="spellStart"/>
       <w:r>
         <w:rPr>
           <w:i/>
@@ -696,6 +723,7 @@
         </w:rPr>
         <w:t>TM</w:t>
       </w:r>
+      <w:proofErr w:type="spellEnd"/>
       <w:r>
         <w:rPr>
           <w:i/>
@@ -749,6 +777,7 @@
         </w:tabs>
         <w:ind w:left="1080"/>
       </w:pPr>
+      <w:proofErr w:type="spellStart"/>
       <w:r>
         <w:rPr>
           <w:i/>
@@ -762,6 +791,7 @@
         </w:rPr>
         <w:t>TM</w:t>
       </w:r>
+      <w:proofErr w:type="spellEnd"/>
       <w:r>
         <w:rPr>
           <w:i/>
@@ -815,6 +845,7 @@
         </w:tabs>
         <w:ind w:left="1080"/>
       </w:pPr>
+      <w:proofErr w:type="spellStart"/>
       <w:r>
         <w:rPr>
           <w:i/>
@@ -828,6 +859,7 @@
         </w:rPr>
         <w:t>TM</w:t>
       </w:r>
+      <w:proofErr w:type="spellEnd"/>
       <w:r>
         <w:rPr>
           <w:i/>
@@ -881,6 +913,7 @@
         </w:tabs>
         <w:ind w:left="1080"/>
       </w:pPr>
+      <w:proofErr w:type="spellStart"/>
       <w:r>
         <w:rPr>
           <w:i/>
@@ -894,6 +927,7 @@
         </w:rPr>
         <w:t>TM</w:t>
       </w:r>
+      <w:proofErr w:type="spellEnd"/>
       <w:r>
         <w:rPr>
           <w:i/>
@@ -947,6 +981,7 @@
         </w:tabs>
         <w:ind w:left="1080"/>
       </w:pPr>
+      <w:proofErr w:type="spellStart"/>
       <w:r>
         <w:rPr>
           <w:i/>
@@ -960,6 +995,7 @@
         </w:rPr>
         <w:t>TM</w:t>
       </w:r>
+      <w:proofErr w:type="spellEnd"/>
       <w:r>
         <w:rPr>
           <w:i/>
@@ -1013,6 +1049,7 @@
         </w:tabs>
         <w:ind w:left="1080"/>
       </w:pPr>
+      <w:proofErr w:type="spellStart"/>
       <w:r>
         <w:rPr>
           <w:i/>
@@ -1026,6 +1063,7 @@
         </w:rPr>
         <w:t>TM</w:t>
       </w:r>
+      <w:proofErr w:type="spellEnd"/>
       <w:r>
         <w:rPr>
           <w:i/>
@@ -1079,6 +1117,7 @@
         </w:tabs>
         <w:ind w:left="1080"/>
       </w:pPr>
+      <w:proofErr w:type="spellStart"/>
       <w:r>
         <w:rPr>
           <w:i/>
@@ -1092,6 +1131,7 @@
         </w:rPr>
         <w:t>TM</w:t>
       </w:r>
+      <w:proofErr w:type="spellEnd"/>
       <w:r>
         <w:rPr>
           <w:i/>
@@ -1145,6 +1185,7 @@
         </w:tabs>
         <w:ind w:left="1080"/>
       </w:pPr>
+      <w:proofErr w:type="spellStart"/>
       <w:r>
         <w:rPr>
           <w:i/>
@@ -1158,6 +1199,7 @@
         </w:rPr>
         <w:t>TM</w:t>
       </w:r>
+      <w:proofErr w:type="spellEnd"/>
       <w:r>
         <w:rPr>
           <w:i/>
@@ -1211,6 +1253,7 @@
         </w:tabs>
         <w:ind w:left="1080"/>
       </w:pPr>
+      <w:proofErr w:type="spellStart"/>
       <w:r>
         <w:rPr>
           <w:i/>
@@ -1224,6 +1267,7 @@
         </w:rPr>
         <w:t>TM</w:t>
       </w:r>
+      <w:proofErr w:type="spellEnd"/>
       <w:r>
         <w:rPr>
           <w:i/>
@@ -1277,6 +1321,7 @@
         </w:tabs>
         <w:ind w:left="1080"/>
       </w:pPr>
+      <w:proofErr w:type="spellStart"/>
       <w:r>
         <w:rPr>
           <w:i/>
@@ -1290,6 +1335,7 @@
         </w:rPr>
         <w:t>TM</w:t>
       </w:r>
+      <w:proofErr w:type="spellEnd"/>
       <w:r>
         <w:rPr>
           <w:i/>
@@ -1343,6 +1389,7 @@
         </w:tabs>
         <w:ind w:left="1080"/>
       </w:pPr>
+      <w:proofErr w:type="spellStart"/>
       <w:r>
         <w:rPr>
           <w:i/>
@@ -1356,6 +1403,7 @@
         </w:rPr>
         <w:t>TM</w:t>
       </w:r>
+      <w:proofErr w:type="spellEnd"/>
       <w:r>
         <w:rPr>
           <w:i/>
@@ -1409,6 +1457,7 @@
         </w:tabs>
         <w:ind w:left="1080"/>
       </w:pPr>
+      <w:proofErr w:type="spellStart"/>
       <w:r>
         <w:rPr>
           <w:i/>
@@ -1422,6 +1471,7 @@
         </w:rPr>
         <w:t>TM</w:t>
       </w:r>
+      <w:proofErr w:type="spellEnd"/>
       <w:r>
         <w:rPr>
           <w:i/>
@@ -1475,6 +1525,7 @@
         </w:tabs>
         <w:ind w:left="1080"/>
       </w:pPr>
+      <w:proofErr w:type="spellStart"/>
       <w:r>
         <w:rPr>
           <w:i/>
@@ -1488,6 +1539,7 @@
         </w:rPr>
         <w:t>TM</w:t>
       </w:r>
+      <w:proofErr w:type="spellEnd"/>
       <w:r>
         <w:rPr>
           <w:i/>
@@ -1541,6 +1593,7 @@
         </w:tabs>
         <w:ind w:left="1080"/>
       </w:pPr>
+      <w:proofErr w:type="spellStart"/>
       <w:r>
         <w:rPr>
           <w:i/>
@@ -1554,6 +1607,7 @@
         </w:rPr>
         <w:t>TM</w:t>
       </w:r>
+      <w:proofErr w:type="spellEnd"/>
       <w:r>
         <w:rPr>
           <w:i/>
@@ -1607,6 +1661,7 @@
         </w:tabs>
         <w:ind w:left="1080"/>
       </w:pPr>
+      <w:proofErr w:type="spellStart"/>
       <w:r>
         <w:rPr>
           <w:i/>
@@ -1620,6 +1675,7 @@
         </w:rPr>
         <w:t>TM</w:t>
       </w:r>
+      <w:proofErr w:type="spellEnd"/>
       <w:r>
         <w:rPr>
           <w:i/>
@@ -1673,6 +1729,7 @@
         </w:tabs>
         <w:ind w:left="1080"/>
       </w:pPr>
+      <w:proofErr w:type="spellStart"/>
       <w:r>
         <w:rPr>
           <w:i/>
@@ -1686,6 +1743,7 @@
         </w:rPr>
         <w:t>TM</w:t>
       </w:r>
+      <w:proofErr w:type="spellEnd"/>
       <w:r>
         <w:rPr>
           <w:i/>
@@ -1739,6 +1797,7 @@
         </w:tabs>
         <w:ind w:left="1080"/>
       </w:pPr>
+      <w:proofErr w:type="spellStart"/>
       <w:r>
         <w:rPr>
           <w:i/>
@@ -1752,6 +1811,7 @@
         </w:rPr>
         <w:t>TM</w:t>
       </w:r>
+      <w:proofErr w:type="spellEnd"/>
       <w:r>
         <w:rPr>
           <w:i/>
@@ -1805,6 +1865,7 @@
         </w:tabs>
         <w:ind w:left="1080"/>
       </w:pPr>
+      <w:proofErr w:type="spellStart"/>
       <w:r>
         <w:rPr>
           <w:i/>
@@ -1818,6 +1879,7 @@
         </w:rPr>
         <w:t>TM</w:t>
       </w:r>
+      <w:proofErr w:type="spellEnd"/>
       <w:r>
         <w:rPr>
           <w:i/>
@@ -1859,6 +1921,7 @@
         </w:tabs>
         <w:ind w:left="1080"/>
       </w:pPr>
+      <w:proofErr w:type="spellStart"/>
       <w:r>
         <w:rPr>
           <w:i/>
@@ -1872,6 +1935,7 @@
         </w:rPr>
         <w:t>TM</w:t>
       </w:r>
+      <w:proofErr w:type="spellEnd"/>
       <w:r>
         <w:rPr>
           <w:i/>
@@ -1906,7 +1970,21 @@
         <w:rPr>
           <w:i/>
         </w:rPr>
-        <w:t>GUI Dialogbox Object</w:t>
+        <w:t xml:space="preserve">GUI </w:t>
+      </w:r>
+      <w:proofErr w:type="spellStart"/>
+      <w:r>
+        <w:rPr>
+          <w:i/>
+        </w:rPr>
+        <w:t>Dialogbox</w:t>
+      </w:r>
+      <w:proofErr w:type="spellEnd"/>
+      <w:r>
+        <w:rPr>
+          <w:i/>
+        </w:rPr>
+        <w:t xml:space="preserve"> Object</w:t>
       </w:r>
       <w:r>
         <w:t>. [URI]</w:t>
@@ -1925,6 +2003,7 @@
         </w:tabs>
         <w:ind w:left="1080"/>
       </w:pPr>
+      <w:proofErr w:type="spellStart"/>
       <w:r>
         <w:rPr>
           <w:i/>
@@ -1938,6 +2017,7 @@
         </w:rPr>
         <w:t>TM</w:t>
       </w:r>
+      <w:proofErr w:type="spellEnd"/>
       <w:r>
         <w:rPr>
           <w:i/>
@@ -1991,6 +2071,7 @@
         </w:tabs>
         <w:ind w:left="1080"/>
       </w:pPr>
+      <w:proofErr w:type="spellStart"/>
       <w:r>
         <w:rPr>
           <w:i/>
@@ -2004,6 +2085,7 @@
         </w:rPr>
         <w:t>TM</w:t>
       </w:r>
+      <w:proofErr w:type="spellEnd"/>
       <w:r>
         <w:rPr>
           <w:i/>
@@ -2057,6 +2139,7 @@
         </w:tabs>
         <w:ind w:left="1080"/>
       </w:pPr>
+      <w:proofErr w:type="spellStart"/>
       <w:r>
         <w:rPr>
           <w:i/>
@@ -2070,6 +2153,7 @@
         </w:rPr>
         <w:t>TM</w:t>
       </w:r>
+      <w:proofErr w:type="spellEnd"/>
       <w:r>
         <w:rPr>
           <w:i/>
@@ -2123,6 +2207,7 @@
         </w:tabs>
         <w:ind w:left="1080"/>
       </w:pPr>
+      <w:proofErr w:type="spellStart"/>
       <w:r>
         <w:rPr>
           <w:i/>
@@ -2136,6 +2221,7 @@
         </w:rPr>
         <w:t>TM</w:t>
       </w:r>
+      <w:proofErr w:type="spellEnd"/>
       <w:r>
         <w:rPr>
           <w:i/>
@@ -2189,6 +2275,7 @@
         </w:tabs>
         <w:ind w:left="1080"/>
       </w:pPr>
+      <w:proofErr w:type="spellStart"/>
       <w:r>
         <w:rPr>
           <w:i/>
@@ -2202,6 +2289,7 @@
         </w:rPr>
         <w:t>TM</w:t>
       </w:r>
+      <w:proofErr w:type="spellEnd"/>
       <w:r>
         <w:rPr>
           <w:i/>
@@ -2243,6 +2331,7 @@
         </w:tabs>
         <w:ind w:left="1080"/>
       </w:pPr>
+      <w:proofErr w:type="spellStart"/>
       <w:r>
         <w:rPr>
           <w:i/>
@@ -2256,6 +2345,7 @@
         </w:rPr>
         <w:t>TM</w:t>
       </w:r>
+      <w:proofErr w:type="spellEnd"/>
       <w:r>
         <w:rPr>
           <w:i/>
@@ -2297,6 +2387,7 @@
         </w:tabs>
         <w:ind w:left="1080"/>
       </w:pPr>
+      <w:proofErr w:type="spellStart"/>
       <w:r>
         <w:rPr>
           <w:i/>
@@ -2310,6 +2401,7 @@
         </w:rPr>
         <w:t>TM</w:t>
       </w:r>
+      <w:proofErr w:type="spellEnd"/>
       <w:r>
         <w:rPr>
           <w:i/>
@@ -2351,6 +2443,7 @@
         </w:tabs>
         <w:ind w:left="1080"/>
       </w:pPr>
+      <w:proofErr w:type="spellStart"/>
       <w:r>
         <w:rPr>
           <w:i/>
@@ -2364,6 +2457,7 @@
         </w:rPr>
         <w:t>TM</w:t>
       </w:r>
+      <w:proofErr w:type="spellEnd"/>
       <w:r>
         <w:rPr>
           <w:i/>
@@ -2405,6 +2499,7 @@
         </w:tabs>
         <w:ind w:left="1080"/>
       </w:pPr>
+      <w:proofErr w:type="spellStart"/>
       <w:r>
         <w:rPr>
           <w:i/>
@@ -2418,6 +2513,7 @@
         </w:rPr>
         <w:t>TM</w:t>
       </w:r>
+      <w:proofErr w:type="spellEnd"/>
       <w:r>
         <w:rPr>
           <w:i/>
@@ -2459,6 +2555,7 @@
         </w:tabs>
         <w:ind w:left="1080"/>
       </w:pPr>
+      <w:proofErr w:type="spellStart"/>
       <w:r>
         <w:rPr>
           <w:i/>
@@ -2473,6 +2570,7 @@
         </w:rPr>
         <w:t>TM</w:t>
       </w:r>
+      <w:proofErr w:type="spellEnd"/>
       <w:r>
         <w:rPr>
           <w:i/>
@@ -2495,7 +2593,21 @@
         <w:rPr>
           <w:i/>
         </w:rPr>
-        <w:t>Part 35: Mutex Object</w:t>
+        <w:t xml:space="preserve">Part 35: </w:t>
+      </w:r>
+      <w:proofErr w:type="spellStart"/>
+      <w:r>
+        <w:rPr>
+          <w:i/>
+        </w:rPr>
+        <w:t>Mutex</w:t>
+      </w:r>
+      <w:proofErr w:type="spellEnd"/>
+      <w:r>
+        <w:rPr>
+          <w:i/>
+        </w:rPr>
+        <w:t xml:space="preserve"> Object</w:t>
       </w:r>
       <w:r>
         <w:t>. [URI]</w:t>
@@ -2514,6 +2626,7 @@
         </w:tabs>
         <w:ind w:left="1080"/>
       </w:pPr>
+      <w:proofErr w:type="spellStart"/>
       <w:r>
         <w:rPr>
           <w:i/>
@@ -2527,6 +2640,7 @@
         </w:rPr>
         <w:t>TM</w:t>
       </w:r>
+      <w:proofErr w:type="spellEnd"/>
       <w:r>
         <w:rPr>
           <w:i/>
@@ -2568,6 +2682,7 @@
         </w:tabs>
         <w:ind w:left="1080"/>
       </w:pPr>
+      <w:proofErr w:type="spellStart"/>
       <w:r>
         <w:rPr>
           <w:i/>
@@ -2581,6 +2696,7 @@
         </w:rPr>
         <w:t>TM</w:t>
       </w:r>
+      <w:proofErr w:type="spellEnd"/>
       <w:r>
         <w:rPr>
           <w:i/>
@@ -2622,6 +2738,7 @@
         </w:tabs>
         <w:ind w:left="1080"/>
       </w:pPr>
+      <w:proofErr w:type="spellStart"/>
       <w:r>
         <w:rPr>
           <w:i/>
@@ -2635,6 +2752,7 @@
         </w:rPr>
         <w:t>TM</w:t>
       </w:r>
+      <w:proofErr w:type="spellEnd"/>
       <w:r>
         <w:rPr>
           <w:i/>
@@ -2676,6 +2794,7 @@
         </w:tabs>
         <w:ind w:left="1080"/>
       </w:pPr>
+      <w:proofErr w:type="spellStart"/>
       <w:r>
         <w:rPr>
           <w:i/>
@@ -2689,6 +2808,7 @@
         </w:rPr>
         <w:t>TM</w:t>
       </w:r>
+      <w:proofErr w:type="spellEnd"/>
       <w:r>
         <w:rPr>
           <w:i/>
@@ -2730,6 +2850,7 @@
         </w:tabs>
         <w:ind w:left="1080"/>
       </w:pPr>
+      <w:proofErr w:type="spellStart"/>
       <w:r>
         <w:rPr>
           <w:i/>
@@ -2743,6 +2864,7 @@
         </w:rPr>
         <w:t>TM</w:t>
       </w:r>
+      <w:proofErr w:type="spellEnd"/>
       <w:r>
         <w:rPr>
           <w:i/>
@@ -2784,6 +2906,7 @@
         </w:tabs>
         <w:ind w:left="1080"/>
       </w:pPr>
+      <w:proofErr w:type="spellStart"/>
       <w:r>
         <w:rPr>
           <w:i/>
@@ -2797,6 +2920,7 @@
         </w:rPr>
         <w:t>TM</w:t>
       </w:r>
+      <w:proofErr w:type="spellEnd"/>
       <w:r>
         <w:rPr>
           <w:i/>
@@ -2838,6 +2962,7 @@
         </w:tabs>
         <w:ind w:left="1080"/>
       </w:pPr>
+      <w:proofErr w:type="spellStart"/>
       <w:r>
         <w:rPr>
           <w:i/>
@@ -2851,6 +2976,7 @@
         </w:rPr>
         <w:t>TM</w:t>
       </w:r>
+      <w:proofErr w:type="spellEnd"/>
       <w:r>
         <w:rPr>
           <w:i/>
@@ -2892,6 +3018,7 @@
         </w:tabs>
         <w:ind w:left="1080"/>
       </w:pPr>
+      <w:proofErr w:type="spellStart"/>
       <w:r>
         <w:rPr>
           <w:i/>
@@ -2905,6 +3032,7 @@
         </w:rPr>
         <w:t>TM</w:t>
       </w:r>
+      <w:proofErr w:type="spellEnd"/>
       <w:r>
         <w:rPr>
           <w:i/>
@@ -2946,6 +3074,7 @@
         </w:tabs>
         <w:ind w:left="1080"/>
       </w:pPr>
+      <w:proofErr w:type="spellStart"/>
       <w:r>
         <w:rPr>
           <w:i/>
@@ -2959,6 +3088,7 @@
         </w:rPr>
         <w:t>TM</w:t>
       </w:r>
+      <w:proofErr w:type="spellEnd"/>
       <w:r>
         <w:rPr>
           <w:i/>
@@ -3000,6 +3130,7 @@
         </w:tabs>
         <w:ind w:left="1080"/>
       </w:pPr>
+      <w:proofErr w:type="spellStart"/>
       <w:r>
         <w:rPr>
           <w:i/>
@@ -3013,6 +3144,7 @@
         </w:rPr>
         <w:t>TM</w:t>
       </w:r>
+      <w:proofErr w:type="spellEnd"/>
       <w:r>
         <w:rPr>
           <w:i/>
@@ -3054,6 +3186,7 @@
         </w:tabs>
         <w:ind w:left="1080"/>
       </w:pPr>
+      <w:proofErr w:type="spellStart"/>
       <w:r>
         <w:rPr>
           <w:i/>
@@ -3067,6 +3200,7 @@
         </w:rPr>
         <w:t>TM</w:t>
       </w:r>
+      <w:proofErr w:type="spellEnd"/>
       <w:r>
         <w:rPr>
           <w:i/>
@@ -3108,6 +3242,7 @@
         </w:tabs>
         <w:ind w:left="1080"/>
       </w:pPr>
+      <w:proofErr w:type="spellStart"/>
       <w:r>
         <w:rPr>
           <w:i/>
@@ -3121,6 +3256,7 @@
         </w:rPr>
         <w:t>TM</w:t>
       </w:r>
+      <w:proofErr w:type="spellEnd"/>
       <w:r>
         <w:rPr>
           <w:i/>
@@ -3162,6 +3298,7 @@
         </w:tabs>
         <w:ind w:left="1080"/>
       </w:pPr>
+      <w:proofErr w:type="spellStart"/>
       <w:r>
         <w:rPr>
           <w:i/>
@@ -3175,6 +3312,7 @@
         </w:rPr>
         <w:t>TM</w:t>
       </w:r>
+      <w:proofErr w:type="spellEnd"/>
       <w:r>
         <w:rPr>
           <w:i/>
@@ -3216,6 +3354,7 @@
         </w:tabs>
         <w:ind w:left="1080"/>
       </w:pPr>
+      <w:proofErr w:type="spellStart"/>
       <w:r>
         <w:rPr>
           <w:i/>
@@ -3229,6 +3368,7 @@
         </w:rPr>
         <w:t>TM</w:t>
       </w:r>
+      <w:proofErr w:type="spellEnd"/>
       <w:r>
         <w:rPr>
           <w:i/>
@@ -3270,6 +3410,7 @@
         </w:tabs>
         <w:ind w:left="1080"/>
       </w:pPr>
+      <w:proofErr w:type="spellStart"/>
       <w:r>
         <w:rPr>
           <w:i/>
@@ -3283,6 +3424,7 @@
         </w:rPr>
         <w:t>TM</w:t>
       </w:r>
+      <w:proofErr w:type="spellEnd"/>
       <w:r>
         <w:rPr>
           <w:i/>
@@ -3324,6 +3466,7 @@
         </w:tabs>
         <w:ind w:left="1080"/>
       </w:pPr>
+      <w:proofErr w:type="spellStart"/>
       <w:r>
         <w:rPr>
           <w:i/>
@@ -3337,6 +3480,7 @@
         </w:rPr>
         <w:t>TM</w:t>
       </w:r>
+      <w:proofErr w:type="spellEnd"/>
       <w:r>
         <w:rPr>
           <w:i/>
@@ -3378,6 +3522,7 @@
         </w:tabs>
         <w:ind w:left="1080"/>
       </w:pPr>
+      <w:proofErr w:type="spellStart"/>
       <w:r>
         <w:rPr>
           <w:i/>
@@ -3391,6 +3536,7 @@
         </w:rPr>
         <w:t>TM</w:t>
       </w:r>
+      <w:proofErr w:type="spellEnd"/>
       <w:r>
         <w:rPr>
           <w:i/>
@@ -3432,6 +3578,7 @@
         </w:tabs>
         <w:ind w:left="1080"/>
       </w:pPr>
+      <w:proofErr w:type="spellStart"/>
       <w:r>
         <w:rPr>
           <w:i/>
@@ -3445,6 +3592,7 @@
         </w:rPr>
         <w:t>TM</w:t>
       </w:r>
+      <w:proofErr w:type="spellEnd"/>
       <w:r>
         <w:rPr>
           <w:i/>
@@ -3486,6 +3634,7 @@
         </w:tabs>
         <w:ind w:left="1080"/>
       </w:pPr>
+      <w:proofErr w:type="spellStart"/>
       <w:r>
         <w:rPr>
           <w:i/>
@@ -3499,6 +3648,7 @@
         </w:rPr>
         <w:t>TM</w:t>
       </w:r>
+      <w:proofErr w:type="spellEnd"/>
       <w:r>
         <w:rPr>
           <w:i/>
@@ -3521,21 +3671,7 @@
         <w:rPr>
           <w:i/>
         </w:rPr>
-        <w:t xml:space="preserve">Part 54: </w:t>
-      </w:r>
-      <w:proofErr w:type="gramStart"/>
-      <w:r>
-        <w:rPr>
-          <w:i/>
-        </w:rPr>
-        <w:t>Unix</w:t>
-      </w:r>
-      <w:proofErr w:type="gramEnd"/>
-      <w:r>
-        <w:rPr>
-          <w:i/>
-        </w:rPr>
-        <w:t xml:space="preserve"> File Object</w:t>
+        <w:t>Part 54: Unix File Object</w:t>
       </w:r>
       <w:r>
         <w:t>. [URI]</w:t>
@@ -3554,6 +3690,7 @@
         </w:tabs>
         <w:ind w:left="1080"/>
       </w:pPr>
+      <w:proofErr w:type="spellStart"/>
       <w:r>
         <w:rPr>
           <w:i/>
@@ -3567,6 +3704,7 @@
         </w:rPr>
         <w:t>TM</w:t>
       </w:r>
+      <w:proofErr w:type="spellEnd"/>
       <w:r>
         <w:rPr>
           <w:i/>
@@ -3608,6 +3746,7 @@
         </w:tabs>
         <w:ind w:left="1080"/>
       </w:pPr>
+      <w:proofErr w:type="spellStart"/>
       <w:r>
         <w:rPr>
           <w:i/>
@@ -3621,6 +3760,7 @@
         </w:rPr>
         <w:t>TM</w:t>
       </w:r>
+      <w:proofErr w:type="spellEnd"/>
       <w:r>
         <w:rPr>
           <w:i/>
@@ -3643,21 +3783,7 @@
         <w:rPr>
           <w:i/>
         </w:rPr>
-        <w:t xml:space="preserve">Part 56: </w:t>
-      </w:r>
-      <w:proofErr w:type="gramStart"/>
-      <w:r>
-        <w:rPr>
-          <w:i/>
-        </w:rPr>
-        <w:t>Unix</w:t>
-      </w:r>
-      <w:proofErr w:type="gramEnd"/>
-      <w:r>
-        <w:rPr>
-          <w:i/>
-        </w:rPr>
-        <w:t xml:space="preserve"> Pipe Object</w:t>
+        <w:t>Part 56: Unix Pipe Object</w:t>
       </w:r>
       <w:r>
         <w:t>. [URI]</w:t>
@@ -3676,6 +3802,7 @@
         </w:tabs>
         <w:ind w:left="1080"/>
       </w:pPr>
+      <w:proofErr w:type="spellStart"/>
       <w:r>
         <w:rPr>
           <w:i/>
@@ -3689,6 +3816,7 @@
         </w:rPr>
         <w:t>TM</w:t>
       </w:r>
+      <w:proofErr w:type="spellEnd"/>
       <w:r>
         <w:rPr>
           <w:i/>
@@ -3711,21 +3839,7 @@
         <w:rPr>
           <w:i/>
         </w:rPr>
-        <w:t xml:space="preserve">Part 57: </w:t>
-      </w:r>
-      <w:proofErr w:type="gramStart"/>
-      <w:r>
-        <w:rPr>
-          <w:i/>
-        </w:rPr>
-        <w:t>Unix</w:t>
-      </w:r>
-      <w:proofErr w:type="gramEnd"/>
-      <w:r>
-        <w:rPr>
-          <w:i/>
-        </w:rPr>
-        <w:t xml:space="preserve"> Process Object</w:t>
+        <w:t>Part 57: Unix Process Object</w:t>
       </w:r>
       <w:r>
         <w:t>. [URI]</w:t>
@@ -3744,6 +3858,7 @@
         </w:tabs>
         <w:ind w:left="1080"/>
       </w:pPr>
+      <w:proofErr w:type="spellStart"/>
       <w:r>
         <w:rPr>
           <w:i/>
@@ -3757,6 +3872,7 @@
         </w:rPr>
         <w:t>TM</w:t>
       </w:r>
+      <w:proofErr w:type="spellEnd"/>
       <w:r>
         <w:rPr>
           <w:i/>
@@ -3779,21 +3895,7 @@
         <w:rPr>
           <w:i/>
         </w:rPr>
-        <w:t xml:space="preserve">Part 58: </w:t>
-      </w:r>
-      <w:proofErr w:type="gramStart"/>
-      <w:r>
-        <w:rPr>
-          <w:i/>
-        </w:rPr>
-        <w:t>Unix</w:t>
-      </w:r>
-      <w:proofErr w:type="gramEnd"/>
-      <w:r>
-        <w:rPr>
-          <w:i/>
-        </w:rPr>
-        <w:t xml:space="preserve"> User Account Object</w:t>
+        <w:t>Part 58: Unix User Account Object</w:t>
       </w:r>
       <w:r>
         <w:t>. [URI]</w:t>
@@ -3812,6 +3914,7 @@
         </w:tabs>
         <w:ind w:left="1080"/>
       </w:pPr>
+      <w:proofErr w:type="spellStart"/>
       <w:r>
         <w:rPr>
           <w:i/>
@@ -3825,6 +3928,7 @@
         </w:rPr>
         <w:t>TM</w:t>
       </w:r>
+      <w:proofErr w:type="spellEnd"/>
       <w:r>
         <w:rPr>
           <w:i/>
@@ -3847,21 +3951,7 @@
         <w:rPr>
           <w:i/>
         </w:rPr>
-        <w:t xml:space="preserve">Part 59: </w:t>
-      </w:r>
-      <w:proofErr w:type="gramStart"/>
-      <w:r>
-        <w:rPr>
-          <w:i/>
-        </w:rPr>
-        <w:t>Unix</w:t>
-      </w:r>
-      <w:proofErr w:type="gramEnd"/>
-      <w:r>
-        <w:rPr>
-          <w:i/>
-        </w:rPr>
-        <w:t xml:space="preserve"> Volume Object</w:t>
+        <w:t>Part 59: Unix Volume Object</w:t>
       </w:r>
       <w:r>
         <w:t>. [URI]</w:t>
@@ -3880,6 +3970,7 @@
         </w:tabs>
         <w:ind w:left="1080"/>
       </w:pPr>
+      <w:proofErr w:type="spellStart"/>
       <w:r>
         <w:rPr>
           <w:i/>
@@ -3893,6 +3984,7 @@
         </w:rPr>
         <w:t>TM</w:t>
       </w:r>
+      <w:proofErr w:type="spellEnd"/>
       <w:r>
         <w:rPr>
           <w:i/>
@@ -3940,6 +4032,7 @@
         </w:tabs>
         <w:ind w:left="1080"/>
       </w:pPr>
+      <w:proofErr w:type="spellStart"/>
       <w:r>
         <w:rPr>
           <w:i/>
@@ -3953,6 +4046,7 @@
         </w:rPr>
         <w:t>TM</w:t>
       </w:r>
+      <w:proofErr w:type="spellEnd"/>
       <w:r>
         <w:rPr>
           <w:i/>
@@ -3994,6 +4088,7 @@
         </w:tabs>
         <w:ind w:left="1080"/>
       </w:pPr>
+      <w:proofErr w:type="spellStart"/>
       <w:r>
         <w:rPr>
           <w:i/>
@@ -4007,6 +4102,7 @@
         </w:rPr>
         <w:t>TM</w:t>
       </w:r>
+      <w:proofErr w:type="spellEnd"/>
       <w:r>
         <w:rPr>
           <w:i/>
@@ -4048,6 +4144,7 @@
         </w:tabs>
         <w:ind w:left="1080"/>
       </w:pPr>
+      <w:proofErr w:type="spellStart"/>
       <w:r>
         <w:rPr>
           <w:i/>
@@ -4061,6 +4158,7 @@
         </w:rPr>
         <w:t>TM</w:t>
       </w:r>
+      <w:proofErr w:type="spellEnd"/>
       <w:r>
         <w:rPr>
           <w:i/>
@@ -4083,7 +4181,21 @@
         <w:rPr>
           <w:i/>
         </w:rPr>
-        <w:t>Part 63: Whois Object</w:t>
+        <w:t xml:space="preserve">Part 63: </w:t>
+      </w:r>
+      <w:proofErr w:type="spellStart"/>
+      <w:r>
+        <w:rPr>
+          <w:i/>
+        </w:rPr>
+        <w:t>Whois</w:t>
+      </w:r>
+      <w:proofErr w:type="spellEnd"/>
+      <w:r>
+        <w:rPr>
+          <w:i/>
+        </w:rPr>
+        <w:t xml:space="preserve"> Object</w:t>
       </w:r>
       <w:r>
         <w:t>. [URI]</w:t>
@@ -4102,6 +4214,7 @@
         </w:tabs>
         <w:ind w:left="1080"/>
       </w:pPr>
+      <w:proofErr w:type="spellStart"/>
       <w:r>
         <w:rPr>
           <w:i/>
@@ -4115,6 +4228,7 @@
         </w:rPr>
         <w:t>TM</w:t>
       </w:r>
+      <w:proofErr w:type="spellEnd"/>
       <w:r>
         <w:rPr>
           <w:i/>
@@ -4156,6 +4270,7 @@
         </w:tabs>
         <w:ind w:left="1080"/>
       </w:pPr>
+      <w:proofErr w:type="spellStart"/>
       <w:r>
         <w:rPr>
           <w:i/>
@@ -4169,6 +4284,7 @@
         </w:rPr>
         <w:t>TM</w:t>
       </w:r>
+      <w:proofErr w:type="spellEnd"/>
       <w:r>
         <w:rPr>
           <w:i/>
@@ -4210,6 +4326,7 @@
         </w:tabs>
         <w:ind w:left="1080"/>
       </w:pPr>
+      <w:proofErr w:type="spellStart"/>
       <w:r>
         <w:rPr>
           <w:i/>
@@ -4223,6 +4340,7 @@
         </w:rPr>
         <w:t>TM</w:t>
       </w:r>
+      <w:proofErr w:type="spellEnd"/>
       <w:r>
         <w:rPr>
           <w:i/>
@@ -4264,6 +4382,7 @@
         </w:tabs>
         <w:ind w:left="1080"/>
       </w:pPr>
+      <w:proofErr w:type="spellStart"/>
       <w:r>
         <w:rPr>
           <w:i/>
@@ -4277,6 +4396,7 @@
         </w:rPr>
         <w:t>TM</w:t>
       </w:r>
+      <w:proofErr w:type="spellEnd"/>
       <w:r>
         <w:rPr>
           <w:i/>
@@ -4318,6 +4438,7 @@
         </w:tabs>
         <w:ind w:left="1080"/>
       </w:pPr>
+      <w:proofErr w:type="spellStart"/>
       <w:r>
         <w:rPr>
           <w:i/>
@@ -4331,6 +4452,7 @@
         </w:rPr>
         <w:t>TM</w:t>
       </w:r>
+      <w:proofErr w:type="spellEnd"/>
       <w:r>
         <w:rPr>
           <w:i/>
@@ -4372,6 +4494,7 @@
         </w:tabs>
         <w:ind w:left="1080"/>
       </w:pPr>
+      <w:proofErr w:type="spellStart"/>
       <w:r>
         <w:rPr>
           <w:i/>
@@ -4385,6 +4508,7 @@
         </w:rPr>
         <w:t>TM</w:t>
       </w:r>
+      <w:proofErr w:type="spellEnd"/>
       <w:r>
         <w:rPr>
           <w:i/>
@@ -4426,6 +4550,7 @@
         </w:tabs>
         <w:ind w:left="1080"/>
       </w:pPr>
+      <w:proofErr w:type="spellStart"/>
       <w:r>
         <w:rPr>
           <w:i/>
@@ -4439,6 +4564,7 @@
         </w:rPr>
         <w:t>TM</w:t>
       </w:r>
+      <w:proofErr w:type="spellEnd"/>
       <w:r>
         <w:rPr>
           <w:i/>
@@ -4480,6 +4606,7 @@
         </w:tabs>
         <w:ind w:left="1080"/>
       </w:pPr>
+      <w:proofErr w:type="spellStart"/>
       <w:r>
         <w:rPr>
           <w:i/>
@@ -4493,6 +4620,7 @@
         </w:rPr>
         <w:t>TM</w:t>
       </w:r>
+      <w:proofErr w:type="spellEnd"/>
       <w:r>
         <w:rPr>
           <w:i/>
@@ -4515,7 +4643,21 @@
         <w:rPr>
           <w:i/>
         </w:rPr>
-        <w:t>Part 71: Win Filemapping Object</w:t>
+        <w:t xml:space="preserve">Part 71: Win </w:t>
+      </w:r>
+      <w:proofErr w:type="spellStart"/>
+      <w:r>
+        <w:rPr>
+          <w:i/>
+        </w:rPr>
+        <w:t>Filemapping</w:t>
+      </w:r>
+      <w:proofErr w:type="spellEnd"/>
+      <w:r>
+        <w:rPr>
+          <w:i/>
+        </w:rPr>
+        <w:t xml:space="preserve"> Object</w:t>
       </w:r>
       <w:r>
         <w:t>. [URI]</w:t>
@@ -4534,6 +4676,7 @@
         </w:tabs>
         <w:ind w:left="1080"/>
       </w:pPr>
+      <w:proofErr w:type="spellStart"/>
       <w:r>
         <w:rPr>
           <w:i/>
@@ -4547,6 +4690,7 @@
         </w:rPr>
         <w:t>TM</w:t>
       </w:r>
+      <w:proofErr w:type="spellEnd"/>
       <w:r>
         <w:rPr>
           <w:i/>
@@ -4588,6 +4732,7 @@
         </w:tabs>
         <w:ind w:left="1080"/>
       </w:pPr>
+      <w:proofErr w:type="spellStart"/>
       <w:r>
         <w:rPr>
           <w:i/>
@@ -4601,6 +4746,7 @@
         </w:rPr>
         <w:t>TM</w:t>
       </w:r>
+      <w:proofErr w:type="spellEnd"/>
       <w:r>
         <w:rPr>
           <w:i/>
@@ -4642,6 +4788,7 @@
         </w:tabs>
         <w:ind w:left="1080"/>
       </w:pPr>
+      <w:proofErr w:type="spellStart"/>
       <w:r>
         <w:rPr>
           <w:i/>
@@ -4655,6 +4802,7 @@
         </w:rPr>
         <w:t>TM</w:t>
       </w:r>
+      <w:proofErr w:type="spellEnd"/>
       <w:r>
         <w:rPr>
           <w:i/>
@@ -4696,6 +4844,7 @@
         </w:tabs>
         <w:ind w:left="1080"/>
       </w:pPr>
+      <w:proofErr w:type="spellStart"/>
       <w:r>
         <w:rPr>
           <w:i/>
@@ -4709,6 +4858,7 @@
         </w:rPr>
         <w:t>TM</w:t>
       </w:r>
+      <w:proofErr w:type="spellEnd"/>
       <w:r>
         <w:rPr>
           <w:i/>
@@ -4750,6 +4900,7 @@
         </w:tabs>
         <w:ind w:left="1080"/>
       </w:pPr>
+      <w:proofErr w:type="spellStart"/>
       <w:r>
         <w:rPr>
           <w:i/>
@@ -4763,6 +4914,7 @@
         </w:rPr>
         <w:t>TM</w:t>
       </w:r>
+      <w:proofErr w:type="spellEnd"/>
       <w:r>
         <w:rPr>
           <w:i/>
@@ -4785,7 +4937,21 @@
         <w:rPr>
           <w:i/>
         </w:rPr>
-        <w:t>Part 76: Win Mailslot Object</w:t>
+        <w:t xml:space="preserve">Part 76: Win </w:t>
+      </w:r>
+      <w:proofErr w:type="spellStart"/>
+      <w:r>
+        <w:rPr>
+          <w:i/>
+        </w:rPr>
+        <w:t>Mailslot</w:t>
+      </w:r>
+      <w:proofErr w:type="spellEnd"/>
+      <w:r>
+        <w:rPr>
+          <w:i/>
+        </w:rPr>
+        <w:t xml:space="preserve"> Object</w:t>
       </w:r>
       <w:r>
         <w:t>. [URI]</w:t>
@@ -4804,6 +4970,7 @@
         </w:tabs>
         <w:ind w:left="1080"/>
       </w:pPr>
+      <w:proofErr w:type="spellStart"/>
       <w:r>
         <w:rPr>
           <w:i/>
@@ -4817,6 +4984,7 @@
         </w:rPr>
         <w:t>TM</w:t>
       </w:r>
+      <w:proofErr w:type="spellEnd"/>
       <w:r>
         <w:rPr>
           <w:i/>
@@ -4858,6 +5026,7 @@
         </w:tabs>
         <w:ind w:left="1080"/>
       </w:pPr>
+      <w:proofErr w:type="spellStart"/>
       <w:r>
         <w:rPr>
           <w:i/>
@@ -4871,6 +5040,7 @@
         </w:rPr>
         <w:t>TM</w:t>
       </w:r>
+      <w:proofErr w:type="spellEnd"/>
       <w:r>
         <w:rPr>
           <w:i/>
@@ -4893,7 +5063,21 @@
         <w:rPr>
           <w:i/>
         </w:rPr>
-        <w:t>Part 78: Win Mutex Object</w:t>
+        <w:t xml:space="preserve">Part 78: Win </w:t>
+      </w:r>
+      <w:proofErr w:type="spellStart"/>
+      <w:r>
+        <w:rPr>
+          <w:i/>
+        </w:rPr>
+        <w:t>Mutex</w:t>
+      </w:r>
+      <w:proofErr w:type="spellEnd"/>
+      <w:r>
+        <w:rPr>
+          <w:i/>
+        </w:rPr>
+        <w:t xml:space="preserve"> Object</w:t>
       </w:r>
       <w:r>
         <w:t>. [URI]</w:t>
@@ -4912,6 +5096,7 @@
         </w:tabs>
         <w:ind w:left="1080"/>
       </w:pPr>
+      <w:proofErr w:type="spellStart"/>
       <w:r>
         <w:rPr>
           <w:i/>
@@ -4925,6 +5110,7 @@
         </w:rPr>
         <w:t>TM</w:t>
       </w:r>
+      <w:proofErr w:type="spellEnd"/>
       <w:r>
         <w:rPr>
           <w:i/>
@@ -4966,6 +5152,7 @@
         </w:tabs>
         <w:ind w:left="1080"/>
       </w:pPr>
+      <w:proofErr w:type="spellStart"/>
       <w:r>
         <w:rPr>
           <w:i/>
@@ -4979,6 +5166,7 @@
         </w:rPr>
         <w:t>TM</w:t>
       </w:r>
+      <w:proofErr w:type="spellEnd"/>
       <w:r>
         <w:rPr>
           <w:i/>
@@ -5020,6 +5208,7 @@
         </w:tabs>
         <w:ind w:left="1080"/>
       </w:pPr>
+      <w:proofErr w:type="spellStart"/>
       <w:r>
         <w:rPr>
           <w:i/>
@@ -5033,6 +5222,7 @@
         </w:rPr>
         <w:t>TM</w:t>
       </w:r>
+      <w:proofErr w:type="spellEnd"/>
       <w:r>
         <w:rPr>
           <w:i/>
@@ -5074,6 +5264,7 @@
         </w:tabs>
         <w:ind w:left="1080"/>
       </w:pPr>
+      <w:proofErr w:type="spellStart"/>
       <w:r>
         <w:rPr>
           <w:i/>
@@ -5087,6 +5278,7 @@
         </w:rPr>
         <w:t>TM</w:t>
       </w:r>
+      <w:proofErr w:type="spellEnd"/>
       <w:r>
         <w:rPr>
           <w:i/>
@@ -5109,7 +5301,21 @@
         <w:rPr>
           <w:i/>
         </w:rPr>
-        <w:t>Part 82: Win Prefetch Object</w:t>
+        <w:t xml:space="preserve">Part 82: Win </w:t>
+      </w:r>
+      <w:proofErr w:type="spellStart"/>
+      <w:r>
+        <w:rPr>
+          <w:i/>
+        </w:rPr>
+        <w:t>Prefetch</w:t>
+      </w:r>
+      <w:proofErr w:type="spellEnd"/>
+      <w:r>
+        <w:rPr>
+          <w:i/>
+        </w:rPr>
+        <w:t xml:space="preserve"> Object</w:t>
       </w:r>
       <w:r>
         <w:t>. [URI]</w:t>
@@ -5128,6 +5334,7 @@
         </w:tabs>
         <w:ind w:left="1080"/>
       </w:pPr>
+      <w:proofErr w:type="spellStart"/>
       <w:r>
         <w:rPr>
           <w:i/>
@@ -5141,6 +5348,7 @@
         </w:rPr>
         <w:t>TM</w:t>
       </w:r>
+      <w:proofErr w:type="spellEnd"/>
       <w:r>
         <w:rPr>
           <w:i/>
@@ -5182,6 +5390,7 @@
         </w:tabs>
         <w:ind w:left="1080"/>
       </w:pPr>
+      <w:proofErr w:type="spellStart"/>
       <w:r>
         <w:rPr>
           <w:i/>
@@ -5195,6 +5404,7 @@
         </w:rPr>
         <w:t>TM</w:t>
       </w:r>
+      <w:proofErr w:type="spellEnd"/>
       <w:r>
         <w:rPr>
           <w:i/>
@@ -5236,6 +5446,7 @@
         </w:tabs>
         <w:ind w:left="1080"/>
       </w:pPr>
+      <w:proofErr w:type="spellStart"/>
       <w:r>
         <w:rPr>
           <w:i/>
@@ -5249,6 +5460,7 @@
         </w:rPr>
         <w:t>TM</w:t>
       </w:r>
+      <w:proofErr w:type="spellEnd"/>
       <w:r>
         <w:rPr>
           <w:i/>
@@ -5290,6 +5502,7 @@
         </w:tabs>
         <w:ind w:left="1080"/>
       </w:pPr>
+      <w:proofErr w:type="spellStart"/>
       <w:r>
         <w:rPr>
           <w:i/>
@@ -5303,6 +5516,7 @@
         </w:rPr>
         <w:t>TM</w:t>
       </w:r>
+      <w:proofErr w:type="spellEnd"/>
       <w:r>
         <w:rPr>
           <w:i/>
@@ -5344,6 +5558,7 @@
         </w:tabs>
         <w:ind w:left="1080"/>
       </w:pPr>
+      <w:proofErr w:type="spellStart"/>
       <w:r>
         <w:rPr>
           <w:i/>
@@ -5357,6 +5572,7 @@
         </w:rPr>
         <w:t>TM</w:t>
       </w:r>
+      <w:proofErr w:type="spellEnd"/>
       <w:r>
         <w:rPr>
           <w:i/>
@@ -5398,6 +5614,7 @@
         </w:tabs>
         <w:ind w:left="1080"/>
       </w:pPr>
+      <w:proofErr w:type="spellStart"/>
       <w:r>
         <w:rPr>
           <w:i/>
@@ -5412,6 +5629,7 @@
         </w:rPr>
         <w:t>TM</w:t>
       </w:r>
+      <w:proofErr w:type="spellEnd"/>
       <w:r>
         <w:rPr>
           <w:i/>
@@ -5453,6 +5671,7 @@
         </w:tabs>
         <w:ind w:left="1080"/>
       </w:pPr>
+      <w:proofErr w:type="spellStart"/>
       <w:r>
         <w:rPr>
           <w:i/>
@@ -5466,6 +5685,7 @@
         </w:rPr>
         <w:t>TM</w:t>
       </w:r>
+      <w:proofErr w:type="spellEnd"/>
       <w:r>
         <w:rPr>
           <w:i/>
@@ -5507,6 +5727,7 @@
         </w:tabs>
         <w:ind w:left="1080"/>
       </w:pPr>
+      <w:proofErr w:type="spellStart"/>
       <w:r>
         <w:rPr>
           <w:i/>
@@ -5520,6 +5741,7 @@
         </w:rPr>
         <w:t>TM</w:t>
       </w:r>
+      <w:proofErr w:type="spellEnd"/>
       <w:r>
         <w:rPr>
           <w:i/>
@@ -5561,6 +5783,7 @@
         </w:tabs>
         <w:ind w:left="1080"/>
       </w:pPr>
+      <w:proofErr w:type="spellStart"/>
       <w:r>
         <w:rPr>
           <w:i/>
@@ -5574,6 +5797,7 @@
         </w:rPr>
         <w:t>TM</w:t>
       </w:r>
+      <w:proofErr w:type="spellEnd"/>
       <w:r>
         <w:rPr>
           <w:i/>
@@ -5615,6 +5839,7 @@
         </w:tabs>
         <w:ind w:left="1080"/>
       </w:pPr>
+      <w:proofErr w:type="spellStart"/>
       <w:r>
         <w:rPr>
           <w:i/>
@@ -5628,6 +5853,7 @@
         </w:rPr>
         <w:t>TM</w:t>
       </w:r>
+      <w:proofErr w:type="spellEnd"/>
       <w:r>
         <w:rPr>
           <w:i/>
@@ -5669,6 +5895,7 @@
         </w:tabs>
         <w:ind w:left="1080"/>
       </w:pPr>
+      <w:proofErr w:type="spellStart"/>
       <w:r>
         <w:rPr>
           <w:i/>
@@ -5682,6 +5909,7 @@
         </w:rPr>
         <w:t>TM</w:t>
       </w:r>
+      <w:proofErr w:type="spellEnd"/>
       <w:r>
         <w:rPr>
           <w:i/>
@@ -5704,7 +5932,21 @@
         <w:rPr>
           <w:i/>
         </w:rPr>
-        <w:t>Part 93: Win Waitable Timer Object</w:t>
+        <w:t xml:space="preserve">Part 93: Win </w:t>
+      </w:r>
+      <w:proofErr w:type="spellStart"/>
+      <w:r>
+        <w:rPr>
+          <w:i/>
+        </w:rPr>
+        <w:t>Waitable</w:t>
+      </w:r>
+      <w:proofErr w:type="spellEnd"/>
+      <w:r>
+        <w:rPr>
+          <w:i/>
+        </w:rPr>
+        <w:t xml:space="preserve"> Timer Object</w:t>
       </w:r>
       <w:r>
         <w:t>. [URI]</w:t>
@@ -5723,6 +5965,7 @@
         </w:tabs>
         <w:ind w:left="1080"/>
       </w:pPr>
+      <w:proofErr w:type="spellStart"/>
       <w:r>
         <w:rPr>
           <w:i/>
@@ -5736,6 +5979,7 @@
         </w:rPr>
         <w:t>TM</w:t>
       </w:r>
+      <w:proofErr w:type="spellEnd"/>
       <w:r>
         <w:rPr>
           <w:i/>
@@ -5768,11 +6012,11 @@
       <w:pPr>
         <w:pStyle w:val="Titlepageinfo"/>
       </w:pPr>
-      <w:bookmarkStart w:id="2" w:name="RelatedWork"/>
+      <w:bookmarkStart w:id="3" w:name="RelatedWork"/>
       <w:r>
         <w:t>Related work</w:t>
       </w:r>
-      <w:bookmarkEnd w:id="2"/>
+      <w:bookmarkEnd w:id="3"/>
       <w:r>
         <w:t>:</w:t>
       </w:r>
@@ -5782,15 +6026,7 @@
         <w:pStyle w:val="Titlepageinfodescription"/>
       </w:pPr>
       <w:r>
-        <w:t xml:space="preserve">This specification is related </w:t>
-      </w:r>
-      <w:proofErr w:type="gramStart"/>
-      <w:r>
-        <w:t>to</w:t>
-      </w:r>
-      <w:proofErr w:type="gramEnd"/>
-      <w:r>
-        <w:t>:</w:t>
+        <w:t>This specification is related to:</w:t>
       </w:r>
     </w:p>
     <w:p>
@@ -5849,10 +6085,46 @@
         <w:rPr>
           <w:iCs/>
         </w:rPr>
-        <w:t>The Cyber Observable Expression (CybOX) is a standardized language for encoding and communicating high-fidelity information about cyber observables, whether dynamic events or stateful measures that are observable in the operational cyber domain. By specifying a common structured schematic mechanism for these cyber observables, the intent is to enable the potential for detailed automatable sharing, mapping, detection and analysis heuristics. This specification document defines the Win Pipe Object data model</w:t>
-      </w:r>
-      <w:r>
-        <w:t>, which is one of the Object data models for CybOX content.</w:t>
+        <w:t>The Cyber Observable Expression (</w:t>
+      </w:r>
+      <w:proofErr w:type="spellStart"/>
+      <w:r>
+        <w:rPr>
+          <w:iCs/>
+        </w:rPr>
+        <w:t>CybOX</w:t>
+      </w:r>
+      <w:proofErr w:type="spellEnd"/>
+      <w:r>
+        <w:rPr>
+          <w:iCs/>
+        </w:rPr>
+        <w:t xml:space="preserve">) is a standardized language for encoding and communicating high-fidelity information about cyber observables, whether dynamic events or </w:t>
+      </w:r>
+      <w:proofErr w:type="spellStart"/>
+      <w:r>
+        <w:rPr>
+          <w:iCs/>
+        </w:rPr>
+        <w:t>stateful</w:t>
+      </w:r>
+      <w:proofErr w:type="spellEnd"/>
+      <w:r>
+        <w:rPr>
+          <w:iCs/>
+        </w:rPr>
+        <w:t xml:space="preserve"> measures that are observable in the operational cyber domain. By specifying a common structured schematic mechanism for these cyber observables, the intent is to enable the potential for detailed automatable sharing, mapping, detection and analysis heuristics. This specification document defines the Win Pipe Object data model</w:t>
+      </w:r>
+      <w:r>
+        <w:t xml:space="preserve">, which is one of the Object data models for </w:t>
+      </w:r>
+      <w:proofErr w:type="spellStart"/>
+      <w:r>
+        <w:t>CybOX</w:t>
+      </w:r>
+      <w:proofErr w:type="spellEnd"/>
+      <w:r>
+        <w:t xml:space="preserve"> content.</w:t>
       </w:r>
     </w:p>
     <w:p>
@@ -5914,7 +6186,6 @@
       <w:pPr>
         <w:pStyle w:val="Titlepageinfo"/>
       </w:pPr>
-      <w:commentRangeStart w:id="3"/>
       <w:r>
         <w:t>URI patterns:</w:t>
       </w:r>
@@ -5928,134 +6199,116 @@
           <w:rStyle w:val="Hyperlink"/>
           <w:color w:val="auto"/>
         </w:rPr>
-        <w:t>Initial publication URI</w:t>
-      </w:r>
-      <w:proofErr w:type="gramStart"/>
+        <w:t>Initial publication URI:</w:t>
+      </w:r>
       <w:r>
         <w:rPr>
           <w:rStyle w:val="Hyperlink"/>
           <w:color w:val="auto"/>
         </w:rPr>
-        <w:t>:</w:t>
-      </w:r>
-      <w:proofErr w:type="gramEnd"/>
+        <w:br/>
+      </w:r>
       <w:r>
         <w:rPr>
           <w:rStyle w:val="Hyperlink"/>
           <w:color w:val="auto"/>
         </w:rPr>
-        <w:br/>
+        <w:t>http://docs.oasis-open.org/</w:t>
       </w:r>
       <w:r>
         <w:rPr>
           <w:rStyle w:val="Hyperlink"/>
           <w:color w:val="auto"/>
         </w:rPr>
-        <w:t>http://docs.oasis-open.org/</w:t>
+        <w:t>cti</w:t>
       </w:r>
       <w:r>
         <w:rPr>
           <w:rStyle w:val="Hyperlink"/>
           <w:color w:val="auto"/>
         </w:rPr>
-        <w:t>cti</w:t>
+        <w:t>/</w:t>
       </w:r>
       <w:r>
         <w:rPr>
           <w:rStyle w:val="Hyperlink"/>
           <w:color w:val="auto"/>
         </w:rPr>
-        <w:t>/</w:t>
+        <w:t>stix/v1.2.1/csd01/part1-overview/</w:t>
       </w:r>
       <w:r>
         <w:rPr>
           <w:rStyle w:val="Hyperlink"/>
           <w:color w:val="auto"/>
         </w:rPr>
-        <w:t>stix/v1.2.1/csd01/part1-overview/</w:t>
+        <w:t>stix-v1.2.1-</w:t>
       </w:r>
       <w:r>
         <w:rPr>
           <w:rStyle w:val="Hyperlink"/>
           <w:color w:val="auto"/>
         </w:rPr>
-        <w:t>stix-v1.2.1-</w:t>
+        <w:t>cs</w:t>
       </w:r>
       <w:r>
         <w:rPr>
           <w:rStyle w:val="Hyperlink"/>
           <w:color w:val="auto"/>
         </w:rPr>
-        <w:t>cs</w:t>
-      </w:r>
+        <w:t>d01-part1-overview.docx</w:t>
+      </w:r>
+    </w:p>
+    <w:p>
+      <w:pPr>
+        <w:pStyle w:val="Titlepageinfodescription"/>
+      </w:pPr>
       <w:r>
         <w:rPr>
           <w:rStyle w:val="Hyperlink"/>
           <w:color w:val="auto"/>
         </w:rPr>
-        <w:t>d01-part1-overview.docx</w:t>
-      </w:r>
-    </w:p>
-    <w:p>
-      <w:pPr>
-        <w:pStyle w:val="Titlepageinfodescription"/>
-      </w:pPr>
+        <w:t>Permanent “Latest version” URI:</w:t>
+      </w:r>
       <w:r>
         <w:rPr>
           <w:rStyle w:val="Hyperlink"/>
           <w:color w:val="auto"/>
         </w:rPr>
-        <w:t>Permanent “Latest version” URI</w:t>
-      </w:r>
-      <w:proofErr w:type="gramStart"/>
+        <w:br/>
+      </w:r>
       <w:r>
         <w:rPr>
           <w:rStyle w:val="Hyperlink"/>
           <w:color w:val="auto"/>
         </w:rPr>
-        <w:t>:</w:t>
-      </w:r>
-      <w:proofErr w:type="gramEnd"/>
+        <w:t>http://docs.oasis-open.org/</w:t>
+      </w:r>
       <w:r>
         <w:rPr>
           <w:rStyle w:val="Hyperlink"/>
           <w:color w:val="auto"/>
         </w:rPr>
-        <w:br/>
+        <w:t>cti</w:t>
       </w:r>
       <w:r>
         <w:rPr>
           <w:rStyle w:val="Hyperlink"/>
           <w:color w:val="auto"/>
         </w:rPr>
-        <w:t>http://docs.oasis-open.org/</w:t>
+        <w:t>/</w:t>
       </w:r>
       <w:r>
         <w:rPr>
           <w:rStyle w:val="Hyperlink"/>
           <w:color w:val="auto"/>
         </w:rPr>
-        <w:t>cti</w:t>
+        <w:t>stix/v1.2.1/</w:t>
       </w:r>
       <w:r>
         <w:rPr>
           <w:rStyle w:val="Hyperlink"/>
           <w:color w:val="auto"/>
         </w:rPr>
-        <w:t>/</w:t>
-      </w:r>
-      <w:r>
-        <w:rPr>
-          <w:rStyle w:val="Hyperlink"/>
-          <w:color w:val="auto"/>
-        </w:rPr>
-        <w:t>stix/v1.2.1/</w:t>
-      </w:r>
-      <w:r>
-        <w:rPr>
-          <w:rStyle w:val="Hyperlink"/>
-          <w:color w:val="auto"/>
-        </w:rPr>
         <w:t>stix-v1.2.1-part1-overview.docx</w:t>
       </w:r>
     </w:p>
@@ -6066,14 +6319,6 @@
       <w:r>
         <w:t>(Managed by OASIS TC Administration; please don’t modify.)</w:t>
       </w:r>
-      <w:commentRangeEnd w:id="3"/>
-      <w:r>
-        <w:rPr>
-          <w:rStyle w:val="CommentReference"/>
-          <w:color w:val="333333"/>
-        </w:rPr>
-        <w:commentReference w:id="3"/>
-      </w:r>
     </w:p>
     <w:p>
       <w:pPr>
@@ -6103,7 +6348,7 @@
       <w:r>
         <w:t xml:space="preserve">All capitalized terms in the following text have the meanings assigned to them in the OASIS Intellectual Property Rights Policy (the "OASIS IPR Policy"). The full </w:t>
       </w:r>
-      <w:hyperlink r:id="rId24" w:history="1">
+      <w:hyperlink r:id="rId22" w:history="1">
         <w:r>
           <w:rPr>
             <w:rStyle w:val="Hyperlink"/>
@@ -6149,7 +6394,15 @@
       </w:r>
       <w:r>
         <w:br/>
-        <w:t>STIX™, TAXII™, AND CybOX™ (STANDARD OR STANDARDS) AND THEIR COMPONENT PARTS ARE PROVIDED “AS IS” WITHOUT ANY WARRANTY OF ANY KIND, EITHER EXPRESSED, IMPLIED, OR STATUTORY, INCLUDING, BUT NOT LIMITED TO, ANY WARRANTY THAT THESE STANDARDS OR ANY OF THEIR COMPONENT PARTS WILL CONFORM TO SPECIFICATIONS, ANY IMPLIED WARRANTIES OF MERCHANTABILITY, FITNESS FOR A PARTICULAR PURPOSE, OR FREEDOM FROM INFRINGEMENT, ANY WARRANTY THAT THE STANDARDS OR THEIR COMPONENT PARTS WILL BE ERROR FREE, OR ANY WARRANTY THAT THE DOCUMENTATION, IF PROVIDED, WILL CONFORM TO THE STANDARDS OR THEIR COMPONENT PARTS.  IN NO EVENT SHALL THE UNITED STATES GOVERNMENT OR ITS CONTRACTORS OR SUBCONTRACTORS BE LIABLE FOR ANY DAMAGES, INCLUDING, BUT NOT LIMITED TO, DIRECT, INDIRECT, SPECIAL OR CONSEQUENTIAL DAMAGES, ARISING OUT OF, RESULTING FROM, OR IN ANY WAY CONNECTED WITH THESE STANDARDS OR THEIR COMPONENT PARTS OR ANY PROVIDED DOCUMENTATION, WHETHER OR NOT BASED UPON WARRANTY, CONTRACT, TORT, OR OTHERWISE, WHETHER OR NOT INJURY WAS SUSTAINED BY PERSONS OR PROPERTY OR OTHERWISE, AND WHETHER OR NOT LOSS WAS SUSTAINED FROM, OR AROSE OUT OF THE RESULTS OF, OR USE OF, THE STANDARDS, THEIR COMPONENT PARTS, AND ANY PROVIDED DOCUMENTATION. THE UNITED STATES GOVERNMENT DISCLAIMS ALL WARRANTIES AND LIABILITIES REGARDING THE STANDARDS OR THEIR COMPONENT PARTS ATTRIBUTABLE TO ANY THIRD PARTY, IF PRESENT IN THE STANDARDS OR THEIR COMPONENT PARTS AND DISTRIBUTES IT OR THEM “AS IS.”</w:t>
+        <w:t xml:space="preserve">STIX™, TAXII™, AND </w:t>
+      </w:r>
+      <w:proofErr w:type="spellStart"/>
+      <w:r>
+        <w:t>CybOX</w:t>
+      </w:r>
+      <w:proofErr w:type="spellEnd"/>
+      <w:r>
+        <w:t>™ (STANDARD OR STANDARDS) AND THEIR COMPONENT PARTS ARE PROVIDED “AS IS” WITHOUT ANY WARRANTY OF ANY KIND, EITHER EXPRESSED, IMPLIED, OR STATUTORY, INCLUDING, BUT NOT LIMITED TO, ANY WARRANTY THAT THESE STANDARDS OR ANY OF THEIR COMPONENT PARTS WILL CONFORM TO SPECIFICATIONS, ANY IMPLIED WARRANTIES OF MERCHANTABILITY, FITNESS FOR A PARTICULAR PURPOSE, OR FREEDOM FROM INFRINGEMENT, ANY WARRANTY THAT THE STANDARDS OR THEIR COMPONENT PARTS WILL BE ERROR FREE, OR ANY WARRANTY THAT THE DOCUMENTATION, IF PROVIDED, WILL CONFORM TO THE STANDARDS OR THEIR COMPONENT PARTS.  IN NO EVENT SHALL THE UNITED STATES GOVERNMENT OR ITS CONTRACTORS OR SUBCONTRACTORS BE LIABLE FOR ANY DAMAGES, INCLUDING, BUT NOT LIMITED TO, DIRECT, INDIRECT, SPECIAL OR CONSEQUENTIAL DAMAGES, ARISING OUT OF, RESULTING FROM, OR IN ANY WAY CONNECTED WITH THESE STANDARDS OR THEIR COMPONENT PARTS OR ANY PROVIDED DOCUMENTATION, WHETHER OR NOT BASED UPON WARRANTY, CONTRACT, TORT, OR OTHERWISE, WHETHER OR NOT INJURY WAS SUSTAINED BY PERSONS OR PROPERTY OR OTHERWISE, AND WHETHER OR NOT LOSS WAS SUSTAINED FROM, OR AROSE OUT OF THE RESULTS OF, OR USE OF, THE STANDARDS, THEIR COMPONENT PARTS, AND ANY PROVIDED DOCUMENTATION. THE UNITED STATES GOVERNMENT DISCLAIMS ALL WARRANTIES AND LIABILITIES REGARDING THE STANDARDS OR THEIR COMPONENT PARTS ATTRIBUTABLE TO ANY THIRD PARTY, IF PRESENT IN THE STANDARDS OR THEIR COMPONENT PARTS AND DISTRIBUTES IT OR THEM “AS IS.”</w:t>
       </w:r>
     </w:p>
     <w:p>
@@ -7949,7 +8202,7 @@
       </w:pPr>
       <w:bookmarkStart w:id="4" w:name="_Toc424631595"/>
       <w:bookmarkStart w:id="5" w:name="_Toc438213020"/>
-      <w:bookmarkEnd w:id="0"/>
+      <w:bookmarkEnd w:id="1"/>
       <w:r>
         <w:lastRenderedPageBreak/>
         <w:t>Introduction</w:t>
@@ -7981,7 +8234,11 @@
         <w:ind w:right="-270"/>
       </w:pPr>
       <w:r>
-        <w:t>The Cyber Observable Expression (CybOX</w:t>
+        <w:t>The Cyber Observable Expression (</w:t>
+      </w:r>
+      <w:proofErr w:type="spellStart"/>
+      <w:r>
+        <w:t>CybOX</w:t>
       </w:r>
       <w:r>
         <w:rPr>
@@ -7989,11 +8246,20 @@
         </w:rPr>
         <w:t>TM</w:t>
       </w:r>
+      <w:proofErr w:type="spellEnd"/>
       <w:r>
         <w:t>)</w:t>
       </w:r>
       <w:r>
-        <w:t xml:space="preserve"> provides a common structure for representing cyber observables across and among the operational areas of enterprise cyber security. CybOX improves the consistency, efficiency, and interoperability of deployed tools and processes, and it increases overall situational awareness by enabling the potential for detailed automatable sharing, mapping, detection, and analysis heuristics.</w:t>
+        <w:t xml:space="preserve"> provides a common structure for representing cyber observables across and among the operational areas of enterprise cyber security. </w:t>
+      </w:r>
+      <w:proofErr w:type="spellStart"/>
+      <w:r>
+        <w:t>CybOX</w:t>
+      </w:r>
+      <w:proofErr w:type="spellEnd"/>
+      <w:r>
+        <w:t xml:space="preserve"> improves the consistency, efficiency, and interoperability of deployed tools and processes, and it increases overall situational awareness by enabling the potential for detailed automatable sharing, mapping, detection, and analysis heuristics.</w:t>
       </w:r>
     </w:p>
     <w:p>
@@ -8005,11 +8271,27 @@
         <w:ind w:right="-270"/>
       </w:pPr>
       <w:r>
-        <w:t xml:space="preserve">This document serves as the specification for the CybOX Win Pipe Object Version 2.1.1 data model, which is one </w:t>
+        <w:t xml:space="preserve">This document serves as the specification for the </w:t>
+      </w:r>
+      <w:proofErr w:type="spellStart"/>
+      <w:r>
+        <w:t>CybOX</w:t>
+      </w:r>
+      <w:proofErr w:type="spellEnd"/>
+      <w:r>
+        <w:t xml:space="preserve"> Win Pipe Object Version 2.1.1 data model, which is one </w:t>
       </w:r>
       <w:bookmarkStart w:id="6" w:name="_Toc401131317"/>
       <w:r>
-        <w:t>of eighty-eight CybOX Object data models.</w:t>
+        <w:t xml:space="preserve">of eighty-eight </w:t>
+      </w:r>
+      <w:proofErr w:type="spellStart"/>
+      <w:r>
+        <w:t>CybOX</w:t>
+      </w:r>
+      <w:proofErr w:type="spellEnd"/>
+      <w:r>
+        <w:t xml:space="preserve"> Object data models.</w:t>
       </w:r>
     </w:p>
     <w:p>
@@ -8050,7 +8332,6 @@
         </w:rPr>
         <w:fldChar w:fldCharType="separate"/>
       </w:r>
-      <w:proofErr w:type="gramStart"/>
       <w:r>
         <w:rPr>
           <w:b/>
@@ -8058,7 +8339,6 @@
         </w:rPr>
         <w:t>1.1</w:t>
       </w:r>
-      <w:proofErr w:type="gramEnd"/>
       <w:r>
         <w:rPr>
           <w:b/>
@@ -8067,135 +8347,123 @@
         <w:fldChar w:fldCharType="end"/>
       </w:r>
       <w:r>
-        <w:t xml:space="preserve"> we discuss additional specification documents, in Section </w:t>
-      </w:r>
-      <w:r>
         <w:rPr>
           <w:b/>
           <w:color w:val="0000EE"/>
         </w:rPr>
-        <w:fldChar w:fldCharType="begin"/>
+        <w:t>,</w:t>
+      </w:r>
+      <w:r>
+        <w:t xml:space="preserve"> we discuss additional specification documents</w:t>
+      </w:r>
+      <w:r>
+        <w:t>;</w:t>
+      </w:r>
+      <w:r>
+        <w:t xml:space="preserve"> in Section </w:t>
       </w:r>
       <w:r>
         <w:rPr>
           <w:b/>
           <w:color w:val="0000EE"/>
         </w:rPr>
-        <w:instrText xml:space="preserve"> REF _Ref394437867 \r \h </w:instrText>
+        <w:fldChar w:fldCharType="begin"/>
       </w:r>
       <w:r>
         <w:rPr>
           <w:b/>
           <w:color w:val="0000EE"/>
         </w:rPr>
-        <w:instrText xml:space="preserve"> \* MERGEFORMAT </w:instrText>
+        <w:instrText xml:space="preserve"> REF _Ref394437867 \r \h </w:instrText>
       </w:r>
       <w:r>
         <w:rPr>
           <w:b/>
           <w:color w:val="0000EE"/>
         </w:rPr>
+        <w:instrText xml:space="preserve"> \* MERGEFORMAT </w:instrText>
       </w:r>
       <w:r>
         <w:rPr>
           <w:b/>
           <w:color w:val="0000EE"/>
         </w:rPr>
-        <w:fldChar w:fldCharType="separate"/>
       </w:r>
       <w:r>
         <w:rPr>
           <w:b/>
           <w:color w:val="0000EE"/>
         </w:rPr>
-        <w:t>1.2</w:t>
+        <w:fldChar w:fldCharType="separate"/>
       </w:r>
       <w:r>
         <w:rPr>
           <w:b/>
           <w:color w:val="0000EE"/>
         </w:rPr>
-        <w:fldChar w:fldCharType="end"/>
-      </w:r>
-      <w:r>
-        <w:t xml:space="preserve"> we provide document conventions</w:t>
-      </w:r>
-      <w:r>
-        <w:t xml:space="preserve">, </w:t>
-      </w:r>
-      <w:r>
-        <w:t>and i</w:t>
-      </w:r>
-      <w:r>
-        <w:t xml:space="preserve">n Section </w:t>
+        <w:t>1.2</w:t>
       </w:r>
       <w:r>
         <w:rPr>
           <w:b/>
           <w:color w:val="0000EE"/>
         </w:rPr>
-        <w:fldChar w:fldCharType="begin"/>
+        <w:fldChar w:fldCharType="end"/>
       </w:r>
       <w:r>
         <w:rPr>
           <w:b/>
           <w:color w:val="0000EE"/>
         </w:rPr>
-        <w:instrText xml:space="preserve"> REF _Ref428537349 \r \h </w:instrText>
+        <w:t>,</w:t>
+      </w:r>
+      <w:r>
+        <w:t xml:space="preserve"> we provide document conventions</w:t>
+      </w:r>
+      <w:r>
+        <w:t>;</w:t>
+      </w:r>
+      <w:r>
+        <w:t xml:space="preserve"> </w:t>
+      </w:r>
+      <w:r>
+        <w:t>and i</w:t>
+      </w:r>
+      <w:r>
+        <w:t xml:space="preserve">n Section </w:t>
       </w:r>
       <w:r>
         <w:rPr>
           <w:b/>
           <w:color w:val="0000EE"/>
         </w:rPr>
-        <w:instrText xml:space="preserve"> \* MERGEFORMAT </w:instrText>
+        <w:fldChar w:fldCharType="begin"/>
       </w:r>
       <w:r>
         <w:rPr>
           <w:b/>
           <w:color w:val="0000EE"/>
         </w:rPr>
+        <w:instrText xml:space="preserve"> REF _Ref428537349 \r \h </w:instrText>
       </w:r>
       <w:r>
         <w:rPr>
           <w:b/>
           <w:color w:val="0000EE"/>
         </w:rPr>
-        <w:fldChar w:fldCharType="separate"/>
+        <w:instrText xml:space="preserve"> \* MERGEFORMAT </w:instrText>
       </w:r>
       <w:r>
         <w:rPr>
           <w:b/>
           <w:color w:val="0000EE"/>
         </w:rPr>
-        <w:t>1.3</w:t>
       </w:r>
       <w:r>
         <w:rPr>
           <w:b/>
           <w:color w:val="0000EE"/>
         </w:rPr>
-        <w:fldChar w:fldCharType="end"/>
-      </w:r>
-      <w:r>
-        <w:t xml:space="preserve"> we provide terminology. References are given </w:t>
-      </w:r>
-      <w:r>
-        <w:t xml:space="preserve">in </w:t>
-      </w:r>
-      <w:r>
-        <w:t>Section</w:t>
-      </w:r>
-      <w:r>
-        <w:t xml:space="preserve"> </w:t>
-      </w:r>
-      <w:r>
-        <w:fldChar w:fldCharType="begin"/>
-      </w:r>
-      <w:r>
-        <w:instrText xml:space="preserve"> REF _Ref7502892 \r \h  \* MERGEFORMAT </w:instrText>
-      </w:r>
-      <w:r>
         <w:fldChar w:fldCharType="separate"/>
       </w:r>
       <w:r>
@@ -8203,84 +8471,110 @@
           <w:b/>
           <w:color w:val="0000EE"/>
         </w:rPr>
-        <w:t>1.4</w:t>
-      </w:r>
-      <w:r>
-        <w:fldChar w:fldCharType="end"/>
-      </w:r>
-      <w:r>
-        <w:t xml:space="preserve">. </w:t>
-      </w:r>
-      <w:bookmarkEnd w:id="6"/>
-      <w:r>
-        <w:t xml:space="preserve">In Section </w:t>
+        <w:t>1.3</w:t>
       </w:r>
       <w:r>
         <w:rPr>
           <w:b/>
           <w:color w:val="0000EE"/>
         </w:rPr>
-        <w:fldChar w:fldCharType="begin"/>
+        <w:fldChar w:fldCharType="end"/>
       </w:r>
       <w:r>
         <w:rPr>
           <w:b/>
           <w:color w:val="0000EE"/>
         </w:rPr>
-        <w:instrText xml:space="preserve"> REF _Ref428537380 \r \h </w:instrText>
+        <w:t>,</w:t>
+      </w:r>
+      <w:r>
+        <w:t xml:space="preserve"> we provide terminology. References are given </w:t>
+      </w:r>
+      <w:r>
+        <w:t xml:space="preserve">in </w:t>
+      </w:r>
+      <w:r>
+        <w:t>Section</w:t>
+      </w:r>
+      <w:r>
+        <w:t xml:space="preserve"> </w:t>
+      </w:r>
+      <w:r>
+        <w:fldChar w:fldCharType="begin"/>
+      </w:r>
+      <w:r>
+        <w:instrText xml:space="preserve"> REF _Ref7502892 \r \h  \* MERGEFORMAT </w:instrText>
+      </w:r>
+      <w:r>
+        <w:fldChar w:fldCharType="separate"/>
       </w:r>
       <w:r>
         <w:rPr>
           <w:b/>
           <w:color w:val="0000EE"/>
         </w:rPr>
-        <w:instrText xml:space="preserve"> \* MERGEFORMAT </w:instrText>
+        <w:t>1.4</w:t>
+      </w:r>
+      <w:r>
+        <w:fldChar w:fldCharType="end"/>
+      </w:r>
+      <w:r>
+        <w:t xml:space="preserve">. </w:t>
+      </w:r>
+      <w:bookmarkEnd w:id="6"/>
+      <w:r>
+        <w:t xml:space="preserve">In Section </w:t>
       </w:r>
       <w:r>
         <w:rPr>
           <w:b/>
           <w:color w:val="0000EE"/>
         </w:rPr>
+        <w:fldChar w:fldCharType="begin"/>
       </w:r>
       <w:r>
         <w:rPr>
           <w:b/>
           <w:color w:val="0000EE"/>
         </w:rPr>
-        <w:fldChar w:fldCharType="separate"/>
+        <w:instrText xml:space="preserve"> REF _Ref428537380 \r \h </w:instrText>
       </w:r>
       <w:r>
         <w:rPr>
           <w:b/>
           <w:color w:val="0000EE"/>
         </w:rPr>
-        <w:t>2</w:t>
+        <w:instrText xml:space="preserve"> \* MERGEFORMAT </w:instrText>
       </w:r>
       <w:r>
         <w:rPr>
           <w:b/>
           <w:color w:val="0000EE"/>
         </w:rPr>
+      </w:r>
+      <w:r>
+        <w:rPr>
+          <w:b/>
+          <w:color w:val="0000EE"/>
+        </w:rPr>
+        <w:fldChar w:fldCharType="separate"/>
+      </w:r>
+      <w:r>
+        <w:rPr>
+          <w:b/>
+          <w:color w:val="0000EE"/>
+        </w:rPr>
+        <w:t>2</w:t>
+      </w:r>
+      <w:r>
+        <w:rPr>
+          <w:b/>
+          <w:color w:val="0000EE"/>
+        </w:rPr>
         <w:fldChar w:fldCharType="end"/>
       </w:r>
       <w:r>
-        <w:t xml:space="preserve">, we give background information necessary </w:t>
-      </w:r>
-      <w:proofErr w:type="gramStart"/>
-      <w:r>
-        <w:t>to fully understand</w:t>
-      </w:r>
-      <w:proofErr w:type="gramEnd"/>
-      <w:r>
-        <w:t xml:space="preserve"> the Win Pipe Object data model. We present the Win Pipe Object </w:t>
-      </w:r>
-      <w:proofErr w:type="gramStart"/>
-      <w:r>
-        <w:t>data model specification details</w:t>
-      </w:r>
-      <w:proofErr w:type="gramEnd"/>
-      <w:r>
-        <w:t xml:space="preserve"> in Section </w:t>
+        <w:t xml:space="preserve">, we give background information necessary to fully understand the Win Pipe Object data model. We present the Win Pipe Object data model specification details in Section </w:t>
       </w:r>
       <w:r>
         <w:rPr>
@@ -8421,6 +8715,7 @@
       <w:bookmarkStart w:id="9" w:name="_Ref412622367"/>
       <w:bookmarkStart w:id="10" w:name="_Toc424631596"/>
       <w:bookmarkStart w:id="11" w:name="_Toc438213021"/>
+      <w:proofErr w:type="spellStart"/>
       <w:r>
         <w:t>CybOX</w:t>
       </w:r>
@@ -8430,6 +8725,7 @@
         </w:rPr>
         <w:t>TM</w:t>
       </w:r>
+      <w:proofErr w:type="spellEnd"/>
       <w:r>
         <w:t xml:space="preserve"> Specification Documents</w:t>
       </w:r>
@@ -8447,7 +8743,23 @@
         <w:spacing w:after="240"/>
       </w:pPr>
       <w:r>
-        <w:t xml:space="preserve">The CybOX specification consists of a formal UML model and a set of textual specification documents that explain the UML model.  Specification documents have been written for each of the individual data models that compose the full CybOX UML model.  </w:t>
+        <w:t xml:space="preserve">The </w:t>
+      </w:r>
+      <w:proofErr w:type="spellStart"/>
+      <w:r>
+        <w:t>CybOX</w:t>
+      </w:r>
+      <w:proofErr w:type="spellEnd"/>
+      <w:r>
+        <w:t xml:space="preserve"> specification consists of a formal UML model and a set of textual specification documents that explain the UML model.  Specification documents have been written for each of the individual data models that compose the full </w:t>
+      </w:r>
+      <w:proofErr w:type="spellStart"/>
+      <w:r>
+        <w:t>CybOX</w:t>
+      </w:r>
+      <w:proofErr w:type="spellEnd"/>
+      <w:r>
+        <w:t xml:space="preserve"> UML model.  </w:t>
       </w:r>
     </w:p>
     <w:p>
@@ -8457,8 +8769,45 @@
         <w:adjustRightInd w:val="0"/>
         <w:spacing w:after="240"/>
       </w:pPr>
-      <w:r>
-        <w:t xml:space="preserve">CybOX has a modular design comprising two fundamental data models and a collection of Object data models. The fundamental data models – CybOX Core and CybOX Common – provide essential CybOX structure and functionality. The CybOX Objects, defined in individual data models, are precise characterizations of particular types of observable cyber entities (e.g., HTTP session, Windows registry key, DNS query). </w:t>
+      <w:proofErr w:type="spellStart"/>
+      <w:r>
+        <w:t>CybOX</w:t>
+      </w:r>
+      <w:proofErr w:type="spellEnd"/>
+      <w:r>
+        <w:t xml:space="preserve"> has a modular design comprising two fundamental data models and a collection of Object data models. The fundamental data models – </w:t>
+      </w:r>
+      <w:proofErr w:type="spellStart"/>
+      <w:r>
+        <w:t>CybOX</w:t>
+      </w:r>
+      <w:proofErr w:type="spellEnd"/>
+      <w:r>
+        <w:t xml:space="preserve"> Core and </w:t>
+      </w:r>
+      <w:proofErr w:type="spellStart"/>
+      <w:r>
+        <w:t>CybOX</w:t>
+      </w:r>
+      <w:proofErr w:type="spellEnd"/>
+      <w:r>
+        <w:t xml:space="preserve"> Common – provide essential </w:t>
+      </w:r>
+      <w:proofErr w:type="spellStart"/>
+      <w:r>
+        <w:t>CybOX</w:t>
+      </w:r>
+      <w:proofErr w:type="spellEnd"/>
+      <w:r>
+        <w:t xml:space="preserve"> structure and functionality. The </w:t>
+      </w:r>
+      <w:proofErr w:type="spellStart"/>
+      <w:r>
+        <w:t>CybOX</w:t>
+      </w:r>
+      <w:proofErr w:type="spellEnd"/>
+      <w:r>
+        <w:t xml:space="preserve"> Objects, defined in individual data models, are precise characterizations of particular types of observable cyber entities (e.g., HTTP session, Windows registry key, DNS query). </w:t>
       </w:r>
     </w:p>
     <w:p>
@@ -8469,7 +8818,31 @@
         <w:spacing w:after="240"/>
       </w:pPr>
       <w:r>
-        <w:t xml:space="preserve">Use of the CybOX Core and Common data models is required; however, use of the CybOX Object data models is purely optional: users select and use only those Objects and corresponding data models that are needed. Importing the entire CybOX suite of data models is not necessary. </w:t>
+        <w:t xml:space="preserve">Use of the </w:t>
+      </w:r>
+      <w:proofErr w:type="spellStart"/>
+      <w:r>
+        <w:t>CybOX</w:t>
+      </w:r>
+      <w:proofErr w:type="spellEnd"/>
+      <w:r>
+        <w:t xml:space="preserve"> Core and Common data models is required; however, use of the </w:t>
+      </w:r>
+      <w:proofErr w:type="spellStart"/>
+      <w:r>
+        <w:t>CybOX</w:t>
+      </w:r>
+      <w:proofErr w:type="spellEnd"/>
+      <w:r>
+        <w:t xml:space="preserve"> Object data models is purely optional: users select and use only those Objects and corresponding data models that are needed. Importing the entire </w:t>
+      </w:r>
+      <w:proofErr w:type="spellStart"/>
+      <w:r>
+        <w:t>CybOX</w:t>
+      </w:r>
+      <w:proofErr w:type="spellEnd"/>
+      <w:r>
+        <w:t xml:space="preserve"> suite of data models is not necessary. </w:t>
       </w:r>
     </w:p>
     <w:p>
@@ -8483,60 +8856,122 @@
         <w:t xml:space="preserve">The </w:t>
       </w:r>
       <w:hyperlink w:anchor="AdditionalArtifacts" w:history="1">
+        <w:proofErr w:type="spellStart"/>
         <w:r>
           <w:rPr>
             <w:rStyle w:val="Hyperlink"/>
             <w:i/>
           </w:rPr>
-          <w:t>CybOX Version 2.1.1 Part 1:</w:t>
-        </w:r>
+          <w:t>CybOX</w:t>
+        </w:r>
+        <w:proofErr w:type="spellEnd"/>
         <w:r>
           <w:rPr>
             <w:rStyle w:val="Hyperlink"/>
             <w:i/>
           </w:rPr>
-          <w:t xml:space="preserve"> Overview</w:t>
-        </w:r>
-      </w:hyperlink>
-      <w:r>
-        <w:t xml:space="preserve"> document provides a comprehensive overview of the full set of CybOX data models, which in addition to the Core, Common, and numerous Object data models, includes </w:t>
-      </w:r>
-      <w:r>
-        <w:t xml:space="preserve">various extension data models and a vocabularies data model, which contains </w:t>
-      </w:r>
-      <w:r>
-        <w:t xml:space="preserve">a set of </w:t>
-      </w:r>
-      <w:r>
-        <w:t xml:space="preserve">default </w:t>
-      </w:r>
-      <w:r>
-        <w:t xml:space="preserve">controlled </w:t>
-      </w:r>
-      <w:r>
-        <w:t>vocabularies</w:t>
-      </w:r>
-      <w:r>
-        <w:t xml:space="preserve">. </w:t>
-      </w:r>
-      <w:hyperlink w:anchor="AdditionalArtifacts" w:history="1">
+          <w:t xml:space="preserve"> Version 2.1.1 Part 1:</w:t>
+        </w:r>
         <w:r>
           <w:rPr>
             <w:rStyle w:val="Hyperlink"/>
             <w:i/>
           </w:rPr>
-          <w:t>CybOX Version 2.1.1 Part 1:</w:t>
-        </w:r>
+          <w:t xml:space="preserve"> Overview</w:t>
+        </w:r>
+      </w:hyperlink>
+      <w:r>
+        <w:t xml:space="preserve"> document provides a comprehensive overview of the full set of </w:t>
+      </w:r>
+      <w:proofErr w:type="spellStart"/>
+      <w:r>
+        <w:t>CybOX</w:t>
+      </w:r>
+      <w:proofErr w:type="spellEnd"/>
+      <w:r>
+        <w:t xml:space="preserve"> data models</w:t>
+      </w:r>
+      <w:r>
+        <w:t>. I</w:t>
+      </w:r>
+      <w:r>
+        <w:t>n addition to the Core, Common, and numerous Object data models,</w:t>
+      </w:r>
+      <w:r>
+        <w:t xml:space="preserve"> the full set of </w:t>
+      </w:r>
+      <w:proofErr w:type="spellStart"/>
+      <w:r>
+        <w:t>CybOX</w:t>
+      </w:r>
+      <w:proofErr w:type="spellEnd"/>
+      <w:r>
+        <w:t xml:space="preserve"> data models</w:t>
+      </w:r>
+      <w:r>
+        <w:t xml:space="preserve"> includes </w:t>
+      </w:r>
+      <w:r>
+        <w:t xml:space="preserve">various extension data models and a vocabularies data model, which contains </w:t>
+      </w:r>
+      <w:r>
+        <w:t xml:space="preserve">a set of </w:t>
+      </w:r>
+      <w:r>
+        <w:t xml:space="preserve">default </w:t>
+      </w:r>
+      <w:r>
+        <w:t xml:space="preserve">controlled </w:t>
+      </w:r>
+      <w:r>
+        <w:t>vocabularies</w:t>
+      </w:r>
+      <w:r>
+        <w:t xml:space="preserve">. </w:t>
+      </w:r>
+      <w:hyperlink w:anchor="AdditionalArtifacts" w:history="1">
+        <w:proofErr w:type="spellStart"/>
         <w:r>
           <w:rPr>
             <w:rStyle w:val="Hyperlink"/>
             <w:i/>
           </w:rPr>
+          <w:t>CybOX</w:t>
+        </w:r>
+        <w:proofErr w:type="spellEnd"/>
+        <w:r>
+          <w:rPr>
+            <w:rStyle w:val="Hyperlink"/>
+            <w:i/>
+          </w:rPr>
+          <w:t xml:space="preserve"> Version 2.1.1 Part 1:</w:t>
+        </w:r>
+        <w:r>
+          <w:rPr>
+            <w:rStyle w:val="Hyperlink"/>
+            <w:i/>
+          </w:rPr>
           <w:t xml:space="preserve"> Overview</w:t>
         </w:r>
       </w:hyperlink>
       <w:r>
-        <w:t xml:space="preserve"> also summarizes the relationship of CybOX to other languages, and outlines general CybOX data model conventions.</w:t>
+        <w:t xml:space="preserve"> also summarizes the relationship of </w:t>
+      </w:r>
+      <w:proofErr w:type="spellStart"/>
+      <w:r>
+        <w:t>CybOX</w:t>
+      </w:r>
+      <w:proofErr w:type="spellEnd"/>
+      <w:r>
+        <w:t xml:space="preserve"> to other languages and outlines general </w:t>
+      </w:r>
+      <w:proofErr w:type="spellStart"/>
+      <w:r>
+        <w:t>CybOX</w:t>
+      </w:r>
+      <w:proofErr w:type="spellEnd"/>
+      <w:r>
+        <w:t xml:space="preserve"> data model conventions.</w:t>
       </w:r>
     </w:p>
     <w:p>
@@ -8560,7 +8995,13 @@
     </w:p>
     <w:p>
       <w:r>
-        <w:t>The following conventions are used in this document.</w:t>
+        <w:t xml:space="preserve">The following </w:t>
+      </w:r>
+      <w:r>
+        <w:t xml:space="preserve">sections describe the </w:t>
+      </w:r>
+      <w:r>
+        <w:t>conventions used in this document.</w:t>
       </w:r>
     </w:p>
     <w:p>
@@ -8622,9 +9063,28 @@
           <w:sz w:val="20"/>
           <w:szCs w:val="20"/>
         </w:rPr>
-        <w:t xml:space="preserve">Capitalization is used for CybOX high level concepts, which are defined in </w:t>
+        <w:t xml:space="preserve">Capitalization is used for </w:t>
+      </w:r>
+      <w:proofErr w:type="spellStart"/>
+      <w:r>
+        <w:rPr>
+          <w:rFonts w:ascii="Arial" w:hAnsi="Arial" w:cs="Arial"/>
+          <w:sz w:val="20"/>
+          <w:szCs w:val="20"/>
+        </w:rPr>
+        <w:t>CybOX</w:t>
+      </w:r>
+      <w:proofErr w:type="spellEnd"/>
+      <w:r>
+        <w:rPr>
+          <w:rFonts w:ascii="Arial" w:hAnsi="Arial" w:cs="Arial"/>
+          <w:sz w:val="20"/>
+          <w:szCs w:val="20"/>
+        </w:rPr>
+        <w:t xml:space="preserve"> high level concepts, which are defined in </w:t>
       </w:r>
       <w:hyperlink w:anchor="AdditionalArtifacts" w:history="1">
+        <w:proofErr w:type="spellStart"/>
         <w:r>
           <w:rPr>
             <w:rStyle w:val="Hyperlink"/>
@@ -8633,7 +9093,18 @@
             <w:sz w:val="20"/>
             <w:szCs w:val="20"/>
           </w:rPr>
-          <w:t xml:space="preserve">CybOX Version </w:t>
+          <w:t>CybOX</w:t>
+        </w:r>
+        <w:proofErr w:type="spellEnd"/>
+        <w:r>
+          <w:rPr>
+            <w:rStyle w:val="Hyperlink"/>
+            <w:rFonts w:ascii="Arial" w:hAnsi="Arial" w:cs="Arial"/>
+            <w:i/>
+            <w:sz w:val="20"/>
+            <w:szCs w:val="20"/>
+          </w:rPr>
+          <w:t xml:space="preserve"> Version </w:t>
         </w:r>
         <w:r>
           <w:rPr>
@@ -8714,7 +9185,6 @@
           <w:sz w:val="20"/>
           <w:szCs w:val="20"/>
         </w:rPr>
-        <w:lastRenderedPageBreak/>
         <w:t>The</w:t>
       </w:r>
       <w:r>
@@ -8784,6 +9254,7 @@
           <w:szCs w:val="20"/>
           <w:u w:val="single"/>
         </w:rPr>
+        <w:lastRenderedPageBreak/>
         <w:t>Examples</w:t>
       </w:r>
       <w:r>
@@ -8794,6 +9265,7 @@
         </w:rPr>
         <w:t xml:space="preserve">: </w:t>
       </w:r>
+      <w:proofErr w:type="spellStart"/>
       <w:r>
         <w:rPr>
           <w:rFonts w:ascii="Courier New" w:hAnsi="Courier New" w:cs="Courier New"/>
@@ -8802,6 +9274,7 @@
         </w:rPr>
         <w:t>ActionType</w:t>
       </w:r>
+      <w:proofErr w:type="spellEnd"/>
       <w:r>
         <w:rPr>
           <w:rFonts w:asciiTheme="minorHAnsi" w:hAnsiTheme="minorHAnsi" w:cs="Courier New"/>
@@ -8810,68 +9283,64 @@
         </w:rPr>
         <w:t xml:space="preserve">, </w:t>
       </w:r>
+      <w:proofErr w:type="spellStart"/>
+      <w:proofErr w:type="gramStart"/>
       <w:r>
         <w:rPr>
           <w:rFonts w:ascii="Courier New" w:hAnsi="Courier New" w:cs="Courier New"/>
           <w:sz w:val="20"/>
           <w:szCs w:val="20"/>
         </w:rPr>
-        <w:t>cyboxCommon</w:t>
-      </w:r>
-      <w:proofErr w:type="gramStart"/>
+        <w:t>cyboxCommon:BaseObjectPropertyType</w:t>
+      </w:r>
+      <w:proofErr w:type="spellEnd"/>
+      <w:proofErr w:type="gramEnd"/>
       <w:r>
         <w:rPr>
           <w:rFonts w:ascii="Courier New" w:hAnsi="Courier New" w:cs="Courier New"/>
           <w:sz w:val="20"/>
           <w:szCs w:val="20"/>
         </w:rPr>
-        <w:t>:BaseObjectPropertyType</w:t>
-      </w:r>
-      <w:proofErr w:type="gramEnd"/>
+        <w:t xml:space="preserve"> </w:t>
+      </w:r>
+    </w:p>
+    <w:p>
+      <w:pPr>
+        <w:pStyle w:val="Default"/>
+        <w:spacing w:after="240"/>
+        <w:ind w:left="720"/>
+        <w:rPr>
+          <w:rFonts w:asciiTheme="minorHAnsi" w:hAnsiTheme="minorHAnsi" w:cs="Courier New"/>
+          <w:sz w:val="20"/>
+          <w:szCs w:val="20"/>
+        </w:rPr>
+      </w:pPr>
+      <w:r>
+        <w:rPr>
+          <w:rFonts w:ascii="Arial" w:hAnsi="Arial"/>
+          <w:sz w:val="20"/>
+          <w:szCs w:val="20"/>
+        </w:rPr>
+        <w:t>Note that all high level concepts have a corresponding UML object.  For example, the Action high level concept is associated with a UML class named,</w:t>
+      </w:r>
+      <w:r>
+        <w:rPr>
+          <w:rFonts w:asciiTheme="minorHAnsi" w:hAnsiTheme="minorHAnsi" w:cs="Courier New"/>
+          <w:sz w:val="20"/>
+          <w:szCs w:val="20"/>
+        </w:rPr>
+        <w:t xml:space="preserve"> </w:t>
+      </w:r>
+      <w:proofErr w:type="spellStart"/>
       <w:r>
         <w:rPr>
           <w:rFonts w:ascii="Courier New" w:hAnsi="Courier New" w:cs="Courier New"/>
           <w:sz w:val="20"/>
           <w:szCs w:val="20"/>
         </w:rPr>
-        <w:t xml:space="preserve"> </w:t>
-      </w:r>
-    </w:p>
-    <w:p>
-      <w:pPr>
-        <w:pStyle w:val="Default"/>
-        <w:spacing w:after="240"/>
-        <w:ind w:left="720"/>
-        <w:rPr>
-          <w:rFonts w:asciiTheme="minorHAnsi" w:hAnsiTheme="minorHAnsi" w:cs="Courier New"/>
-          <w:sz w:val="20"/>
-          <w:szCs w:val="20"/>
-        </w:rPr>
-      </w:pPr>
-      <w:r>
-        <w:rPr>
-          <w:rFonts w:ascii="Arial" w:hAnsi="Arial"/>
-          <w:sz w:val="20"/>
-          <w:szCs w:val="20"/>
-        </w:rPr>
-        <w:t>Note that all high level concepts have a corresponding UML object.  For example, the Action high level concept is associated with a UML class named,</w:t>
-      </w:r>
-      <w:r>
-        <w:rPr>
-          <w:rFonts w:asciiTheme="minorHAnsi" w:hAnsiTheme="minorHAnsi" w:cs="Courier New"/>
-          <w:sz w:val="20"/>
-          <w:szCs w:val="20"/>
-        </w:rPr>
-        <w:t xml:space="preserve"> </w:t>
-      </w:r>
-      <w:r>
-        <w:rPr>
-          <w:rFonts w:ascii="Courier New" w:hAnsi="Courier New" w:cs="Courier New"/>
-          <w:sz w:val="20"/>
-          <w:szCs w:val="20"/>
-        </w:rPr>
         <w:t>ActionType</w:t>
       </w:r>
+      <w:proofErr w:type="spellEnd"/>
       <w:r>
         <w:rPr>
           <w:rFonts w:ascii="Arial" w:hAnsi="Arial"/>
@@ -8935,23 +9404,41 @@
           <w:sz w:val="20"/>
           <w:szCs w:val="20"/>
         </w:rPr>
-        <w:t xml:space="preserve">single quotes) is used for noting actual, explicit values for CybOX Language properties. The </w:t>
-      </w:r>
-      <w:r>
-        <w:rPr>
-          <w:rFonts w:ascii="Arial" w:hAnsi="Arial"/>
-          <w:i/>
-          <w:sz w:val="20"/>
-          <w:szCs w:val="20"/>
-        </w:rPr>
-        <w:t xml:space="preserve">italic </w:t>
-      </w:r>
+        <w:t xml:space="preserve">single quotes) is used for noting actual, explicit values for </w:t>
+      </w:r>
+      <w:proofErr w:type="spellStart"/>
       <w:r>
         <w:rPr>
           <w:rFonts w:ascii="Arial" w:hAnsi="Arial"/>
           <w:sz w:val="20"/>
           <w:szCs w:val="20"/>
         </w:rPr>
+        <w:t>CybOX</w:t>
+      </w:r>
+      <w:proofErr w:type="spellEnd"/>
+      <w:r>
+        <w:rPr>
+          <w:rFonts w:ascii="Arial" w:hAnsi="Arial"/>
+          <w:sz w:val="20"/>
+          <w:szCs w:val="20"/>
+        </w:rPr>
+        <w:t xml:space="preserve"> Language properties. The </w:t>
+      </w:r>
+      <w:r>
+        <w:rPr>
+          <w:rFonts w:ascii="Arial" w:hAnsi="Arial"/>
+          <w:i/>
+          <w:sz w:val="20"/>
+          <w:szCs w:val="20"/>
+        </w:rPr>
+        <w:t xml:space="preserve">italic </w:t>
+      </w:r>
+      <w:r>
+        <w:rPr>
+          <w:rFonts w:ascii="Arial" w:hAnsi="Arial"/>
+          <w:sz w:val="20"/>
+          <w:szCs w:val="20"/>
+        </w:rPr>
         <w:t xml:space="preserve">font (without quotes) is used for noting example values. </w:t>
       </w:r>
     </w:p>
@@ -8969,6 +9456,7 @@
         </w:rPr>
         <w:t>Example</w:t>
       </w:r>
+      <w:proofErr w:type="gramStart"/>
       <w:r>
         <w:t xml:space="preserve">: </w:t>
       </w:r>
@@ -8976,7 +9464,14 @@
         <w:rPr>
           <w:i/>
         </w:rPr>
-        <w:t xml:space="preserve"> ‘HashNameVocab-1.0,’ high, medium, low</w:t>
+        <w:t xml:space="preserve"> ‘</w:t>
+      </w:r>
+      <w:proofErr w:type="gramEnd"/>
+      <w:r>
+        <w:rPr>
+          <w:i/>
+        </w:rPr>
+        <w:t>HashNameVocab-1.0,’ high, medium, low</w:t>
       </w:r>
     </w:p>
     <w:p>
@@ -9000,8 +9495,25 @@
       <w:bookmarkStart w:id="22" w:name="_Toc389570605"/>
       <w:bookmarkStart w:id="23" w:name="_Toc389581075"/>
       <w:r>
-        <w:t xml:space="preserve">Each CybOX data model is captured in a different UML package (e.g., Core package) where the packages together compose the full CybOX UML model.  To refer to a particular class of a specific package, we use the format </w:t>
-      </w:r>
+        <w:t xml:space="preserve">Each </w:t>
+      </w:r>
+      <w:proofErr w:type="spellStart"/>
+      <w:r>
+        <w:t>CybOX</w:t>
+      </w:r>
+      <w:proofErr w:type="spellEnd"/>
+      <w:r>
+        <w:t xml:space="preserve"> data model is captured in a different UML package (e.g., Core package) where the packages together compose the full </w:t>
+      </w:r>
+      <w:proofErr w:type="spellStart"/>
+      <w:r>
+        <w:t>CybOX</w:t>
+      </w:r>
+      <w:proofErr w:type="spellEnd"/>
+      <w:r>
+        <w:t xml:space="preserve"> UML model.  To refer to a particular class of a specific package, we use the format </w:t>
+      </w:r>
+      <w:proofErr w:type="spellStart"/>
       <w:r>
         <w:rPr>
           <w:rFonts w:ascii="Courier New" w:hAnsi="Courier New" w:cs="Courier New"/>
@@ -9009,12 +9521,14 @@
         </w:rPr>
         <w:t>package_prefix:class</w:t>
       </w:r>
+      <w:proofErr w:type="spellEnd"/>
       <w:r>
         <w:t>, where</w:t>
       </w:r>
       <w:r>
         <w:t xml:space="preserve"> </w:t>
       </w:r>
+      <w:proofErr w:type="spellStart"/>
       <w:r>
         <w:rPr>
           <w:rFonts w:ascii="Courier New" w:hAnsi="Courier New" w:cs="Courier New"/>
@@ -9022,6 +9536,7 @@
         </w:rPr>
         <w:t>package_prefix</w:t>
       </w:r>
+      <w:proofErr w:type="spellEnd"/>
       <w:r>
         <w:rPr>
           <w:sz w:val="22"/>
@@ -9031,18 +9546,24 @@
       <w:r>
         <w:t xml:space="preserve">corresponds to the appropriate UML package. </w:t>
       </w:r>
-      <w:bookmarkStart w:id="24" w:name="_GoBack"/>
-      <w:bookmarkEnd w:id="24"/>
     </w:p>
     <w:p>
       <w:pPr>
         <w:spacing w:before="80" w:after="240"/>
       </w:pPr>
       <w:r>
-        <w:t xml:space="preserve">The package_prefix for the Windows Pipe data model is </w:t>
+        <w:t xml:space="preserve">The </w:t>
       </w:r>
       <w:proofErr w:type="spellStart"/>
       <w:r>
+        <w:t>package_prefix</w:t>
+      </w:r>
+      <w:proofErr w:type="spellEnd"/>
+      <w:r>
+        <w:t xml:space="preserve"> for the Windows Pipe data model is </w:t>
+      </w:r>
+      <w:proofErr w:type="spellStart"/>
+      <w:r>
         <w:rPr>
           <w:rFonts w:ascii="Courier New" w:hAnsi="Courier New" w:cs="Courier New"/>
         </w:rPr>
@@ -9084,90 +9605,106 @@
       <w:pPr>
         <w:pStyle w:val="Heading3"/>
       </w:pPr>
-      <w:bookmarkStart w:id="25" w:name="_Toc426119872"/>
-      <w:bookmarkStart w:id="26" w:name="_Toc438213025"/>
+      <w:bookmarkStart w:id="24" w:name="_Toc426119872"/>
+      <w:bookmarkStart w:id="25" w:name="_Toc438213025"/>
       <w:r>
         <w:t>UML Diagrams</w:t>
       </w:r>
       <w:bookmarkEnd w:id="22"/>
       <w:bookmarkEnd w:id="23"/>
+      <w:bookmarkEnd w:id="24"/>
       <w:bookmarkEnd w:id="25"/>
+    </w:p>
+    <w:p>
+      <w:pPr>
+        <w:spacing w:before="80" w:after="240"/>
+      </w:pPr>
+      <w:bookmarkStart w:id="26" w:name="_Toc398719452"/>
+      <w:bookmarkStart w:id="27" w:name="_Toc389570606"/>
+      <w:bookmarkStart w:id="28" w:name="_Toc389581076"/>
+      <w:bookmarkStart w:id="29" w:name="_Ref394436861"/>
+      <w:r>
+        <w:t xml:space="preserve">This specification makes use of UML diagrams to visually depict relationships between </w:t>
+      </w:r>
+      <w:proofErr w:type="spellStart"/>
+      <w:r>
+        <w:t>CybOX</w:t>
+      </w:r>
+      <w:proofErr w:type="spellEnd"/>
+      <w:r>
+        <w:t xml:space="preserve"> Language constructs. Note that the diagrams have been extracted directly from the full UML model for </w:t>
+      </w:r>
+      <w:proofErr w:type="spellStart"/>
+      <w:r>
+        <w:t>CybOX</w:t>
+      </w:r>
+      <w:proofErr w:type="spellEnd"/>
+      <w:r>
+        <w:t xml:space="preserve">; they have not been constructed purely for inclusion in the specification documents.  Typically, diagrams are included for the primary class of a data model, and for any other class where the visualization of its relationships between other classes would be useful.  This implies that there will be very few diagrams for classes whose only properties are either a data type or a class from the </w:t>
+      </w:r>
+      <w:proofErr w:type="spellStart"/>
+      <w:r>
+        <w:t>CybOX</w:t>
+      </w:r>
+      <w:proofErr w:type="spellEnd"/>
+      <w:r>
+        <w:t xml:space="preserve"> Common data model.  </w:t>
+      </w:r>
+      <w:r>
+        <w:t>Other diagrams that are included correspond to classes that specialize a superclass and abstract or generalized classes that are extended by one or more subclasses</w:t>
+      </w:r>
+      <w:r>
+        <w:t>.</w:t>
+      </w:r>
+    </w:p>
+    <w:p>
+      <w:pPr>
+        <w:spacing w:before="80" w:after="240"/>
+      </w:pPr>
+      <w:r>
+        <w:t>In UML diagrams, classes are often presented with their attributes elided, to avoid clutter.  The fully described class can usually be found in a related diagram.  A class presented with an empty section at the bottom of the icon indicates that there are no attributes other than those that are visualized using associations.</w:t>
+      </w:r>
+    </w:p>
+    <w:p>
+      <w:pPr>
+        <w:pStyle w:val="Heading4"/>
+      </w:pPr>
+      <w:bookmarkStart w:id="30" w:name="_Toc426119873"/>
+      <w:bookmarkStart w:id="31" w:name="_Toc438213026"/>
+      <w:r>
+        <w:t>Class Properties</w:t>
+      </w:r>
       <w:bookmarkEnd w:id="26"/>
+      <w:bookmarkEnd w:id="30"/>
+      <w:bookmarkEnd w:id="31"/>
     </w:p>
     <w:p>
       <w:pPr>
         <w:spacing w:before="80" w:after="240"/>
       </w:pPr>
-      <w:bookmarkStart w:id="27" w:name="_Toc398719452"/>
-      <w:bookmarkStart w:id="28" w:name="_Toc389570606"/>
-      <w:bookmarkStart w:id="29" w:name="_Toc389581076"/>
-      <w:bookmarkStart w:id="30" w:name="_Ref394436861"/>
-      <w:r>
-        <w:t xml:space="preserve">This specification makes use of UML diagrams </w:t>
-      </w:r>
-      <w:proofErr w:type="gramStart"/>
-      <w:r>
-        <w:t>to visually depict</w:t>
-      </w:r>
-      <w:proofErr w:type="gramEnd"/>
-      <w:r>
-        <w:t xml:space="preserve"> relationships between CybOX Language constructs. Note that the diagrams have been extracted directly from the full UML model for CybOX; they have not been constructed purely for inclusion in the specification documents.  Typically, diagrams are included for the primary class of a data model, and for any other class where the visualization of its relationships between other classes would be useful.  This implies that there will be very few diagrams for classes whose only properties are either a data type or a class from the CybOX Common data model.  </w:t>
-      </w:r>
-      <w:r>
-        <w:t>Other diagrams that are included correspond to classes that specialize a superclass and abstract or generalized classes that are extended by one or more subclasses</w:t>
+      <w:r>
+        <w:t>Generally, a class property can be shown in a UML diagram as either an attribute or an association (i.e., the distinction between attributes and associations is somewhat subjective).  In order to make the size of UML diagrams in the specifications manageable, we have chosen to capture most properties as attributes and to capture only higher level properties as associations, especially in the main top-level component diagrams.  In particular, we will always capture properties of UML data types as attributes</w:t>
       </w:r>
       <w:r>
         <w:t>.</w:t>
       </w:r>
-    </w:p>
-    <w:p>
-      <w:pPr>
-        <w:spacing w:before="80" w:after="240"/>
-      </w:pPr>
-      <w:r>
-        <w:t>In UML diagrams, classes are often presented with their attributes elided, to avoid clutter.  The fully described class can usually be found in a related diagram.  A class presented with an empty section at the bottom of the icon indicates that there are no attributes other than those that are visualized using associations.</w:t>
+      <w:r>
+        <w:t xml:space="preserve"> </w:t>
       </w:r>
     </w:p>
     <w:p>
       <w:pPr>
         <w:pStyle w:val="Heading4"/>
       </w:pPr>
-      <w:bookmarkStart w:id="31" w:name="_Toc426119873"/>
-      <w:bookmarkStart w:id="32" w:name="_Toc438213026"/>
-      <w:r>
-        <w:t>Class Properties</w:t>
-      </w:r>
-      <w:bookmarkEnd w:id="27"/>
-      <w:bookmarkEnd w:id="31"/>
+      <w:bookmarkStart w:id="32" w:name="_Toc398719453"/>
+      <w:bookmarkStart w:id="33" w:name="_Toc426119874"/>
+      <w:bookmarkStart w:id="34" w:name="_Toc438213027"/>
+      <w:r>
+        <w:t>Diagram Icons and Arrow Types</w:t>
+      </w:r>
       <w:bookmarkEnd w:id="32"/>
-    </w:p>
-    <w:p>
-      <w:pPr>
-        <w:spacing w:before="80" w:after="240"/>
-      </w:pPr>
-      <w:r>
-        <w:t>Generally, a class property can be shown in a UML diagram as either an attribute or an association (i.e., the distinction between attributes and associations is somewhat subjective).  In order to make the size of UML diagrams in the specifications manageable, we have chosen to capture most properties as attributes and to capture only higher level properties as associations, especially in the main top-level component diagrams.  In particular, we will always capture properties of UML data types as attributes</w:t>
-      </w:r>
-      <w:r>
-        <w:t>.</w:t>
-      </w:r>
-      <w:r>
-        <w:t xml:space="preserve"> </w:t>
-      </w:r>
-    </w:p>
-    <w:p>
-      <w:pPr>
-        <w:pStyle w:val="Heading4"/>
-      </w:pPr>
-      <w:bookmarkStart w:id="33" w:name="_Toc398719453"/>
-      <w:bookmarkStart w:id="34" w:name="_Toc426119874"/>
-      <w:bookmarkStart w:id="35" w:name="_Toc438213027"/>
-      <w:r>
-        <w:t>Diagram Icons and Arrow Types</w:t>
-      </w:r>
       <w:bookmarkEnd w:id="33"/>
       <w:bookmarkEnd w:id="34"/>
-      <w:bookmarkEnd w:id="35"/>
     </w:p>
     <w:p>
       <w:pPr>
@@ -9252,32 +9789,58 @@
         <w:spacing w:after="120"/>
         <w:jc w:val="center"/>
       </w:pPr>
-      <w:bookmarkStart w:id="36" w:name="_Ref397637630"/>
-      <w:bookmarkStart w:id="37" w:name="_Toc426119876"/>
+      <w:bookmarkStart w:id="35" w:name="_Ref397637630"/>
+      <w:bookmarkStart w:id="36" w:name="_Toc426119876"/>
       <w:r>
         <w:lastRenderedPageBreak/>
         <w:t xml:space="preserve">Table </w:t>
       </w:r>
-      <w:fldSimple w:instr=" STYLEREF 1 \s ">
-        <w:r>
-          <w:rPr>
-            <w:noProof/>
-          </w:rPr>
-          <w:t>1</w:t>
-        </w:r>
-      </w:fldSimple>
+      <w:r>
+        <w:fldChar w:fldCharType="begin"/>
+      </w:r>
+      <w:r>
+        <w:instrText xml:space="preserve"> STYLEREF 1 \s </w:instrText>
+      </w:r>
+      <w:r>
+        <w:fldChar w:fldCharType="separate"/>
+      </w:r>
+      <w:r>
+        <w:rPr>
+          <w:noProof/>
+        </w:rPr>
+        <w:t>1</w:t>
+      </w:r>
+      <w:r>
+        <w:rPr>
+          <w:noProof/>
+        </w:rPr>
+        <w:fldChar w:fldCharType="end"/>
+      </w:r>
       <w:r>
         <w:noBreakHyphen/>
       </w:r>
-      <w:fldSimple w:instr=" SEQ Table \* ARABIC \s 1 ">
-        <w:r>
-          <w:rPr>
-            <w:noProof/>
-          </w:rPr>
-          <w:t>1</w:t>
-        </w:r>
-      </w:fldSimple>
-      <w:bookmarkEnd w:id="36"/>
+      <w:r>
+        <w:fldChar w:fldCharType="begin"/>
+      </w:r>
+      <w:r>
+        <w:instrText xml:space="preserve"> SEQ Table \* ARABIC \s 1 </w:instrText>
+      </w:r>
+      <w:r>
+        <w:fldChar w:fldCharType="separate"/>
+      </w:r>
+      <w:r>
+        <w:rPr>
+          <w:noProof/>
+        </w:rPr>
+        <w:t>1</w:t>
+      </w:r>
+      <w:r>
+        <w:rPr>
+          <w:noProof/>
+        </w:rPr>
+        <w:fldChar w:fldCharType="end"/>
+      </w:r>
+      <w:bookmarkEnd w:id="35"/>
       <w:r>
         <w:t xml:space="preserve">.  </w:t>
       </w:r>
@@ -9418,7 +9981,7 @@
                           <pic:cNvPicPr/>
                         </pic:nvPicPr>
                         <pic:blipFill>
-                          <a:blip r:embed="rId25">
+                          <a:blip r:embed="rId23">
                             <a:extLst>
                               <a:ext uri="{28A0092B-C50C-407E-A947-70E740481C1C}">
                                 <a14:useLocalDpi xmlns:a14="http://schemas.microsoft.com/office/drawing/2010/main" val="0"/>
@@ -9522,9 +10085,9 @@
                   <o:lock v:ext="edit" aspectratio="t"/>
                 </v:shapetype>
                 <v:shape id="_x0000_i1025" type="#_x0000_t75" style="width:24pt;height:21pt" o:ole="">
-                  <v:imagedata r:id="rId26" o:title=""/>
+                  <v:imagedata r:id="rId24" o:title=""/>
                 </v:shape>
-                <o:OLEObject Type="Embed" ProgID="PBrush" ShapeID="_x0000_i1025" DrawAspect="Content" ObjectID="_1512716897" r:id="rId27"/>
+                <o:OLEObject Type="Embed" ProgID="PBrush" ShapeID="_x0000_i1025" DrawAspect="Content" ObjectID="_1522820302" r:id="rId25"/>
               </w:object>
             </w:r>
           </w:p>
@@ -9598,7 +10161,7 @@
                           </pic:cNvPicPr>
                         </pic:nvPicPr>
                         <pic:blipFill rotWithShape="1">
-                          <a:blip r:embed="rId28"/>
+                          <a:blip r:embed="rId26"/>
                           <a:srcRect l="8356" t="44994" r="84429" b="32932"/>
                           <a:stretch/>
                         </pic:blipFill>
@@ -9677,10 +10240,10 @@
             </w:pPr>
             <w:r>
               <w:object w:dxaOrig="270" w:dyaOrig="195" w14:anchorId="3F2224AF">
-                <v:shape id="_x0000_i1026" type="#_x0000_t75" style="width:14.25pt;height:14.25pt" o:ole="">
-                  <v:imagedata r:id="rId29" o:title=""/>
+                <v:shape id="_x0000_i1026" type="#_x0000_t75" style="width:14pt;height:14pt" o:ole="">
+                  <v:imagedata r:id="rId27" o:title=""/>
                 </v:shape>
-                <o:OLEObject Type="Embed" ProgID="PBrush" ShapeID="_x0000_i1026" DrawAspect="Content" ObjectID="_1512716898" r:id="rId30"/>
+                <o:OLEObject Type="Embed" ProgID="PBrush" ShapeID="_x0000_i1026" DrawAspect="Content" ObjectID="_1522820303" r:id="rId28"/>
               </w:object>
             </w:r>
           </w:p>
@@ -9737,10 +10300,10 @@
             </w:pPr>
             <w:r>
               <w:object w:dxaOrig="210" w:dyaOrig="150" w14:anchorId="1BE62984">
-                <v:shape id="_x0000_i1027" type="#_x0000_t75" style="width:14.25pt;height:14.25pt" o:ole="">
-                  <v:imagedata r:id="rId31" o:title=""/>
+                <v:shape id="_x0000_i1027" type="#_x0000_t75" style="width:14pt;height:14pt" o:ole="">
+                  <v:imagedata r:id="rId29" o:title=""/>
                 </v:shape>
-                <o:OLEObject Type="Embed" ProgID="PBrush" ShapeID="_x0000_i1027" DrawAspect="Content" ObjectID="_1512716899" r:id="rId32"/>
+                <o:OLEObject Type="Embed" ProgID="PBrush" ShapeID="_x0000_i1027" DrawAspect="Content" ObjectID="_1522820304" r:id="rId30"/>
               </w:object>
             </w:r>
           </w:p>
@@ -9857,9 +10420,9 @@
                     </wp:anchor>
                   </w:drawing>
                 </mc:Choice>
-                <mc:Fallback>
+                <mc:Fallback xmlns:w16se="http://schemas.microsoft.com/office/word/2015/wordml/symex" xmlns:cx1="http://schemas.microsoft.com/office/drawing/2015/9/8/chartex" xmlns:cx="http://schemas.microsoft.com/office/drawing/2014/chartex">
                   <w:pict>
-                    <v:shapetype w14:anchorId="382EA77B" id="_x0000_t32" coordsize="21600,21600" o:spt="32" o:oned="t" path="m,l21600,21600e" filled="f">
+                    <v:shapetype w14:anchorId="2DBBE2E9" id="_x0000_t32" coordsize="21600,21600" o:spt="32" o:oned="t" path="m,l21600,21600e" filled="f">
                       <v:path arrowok="t" fillok="f" o:connecttype="none"/>
                       <o:lock v:ext="edit" shapetype="t"/>
                     </v:shapetype>
@@ -9923,10 +10486,10 @@
                 <w:color w:val="000000" w:themeColor="text1"/>
               </w:rPr>
               <w:object w:dxaOrig="1140" w:dyaOrig="780" w14:anchorId="67D35B8E">
-                <v:shape id="_x0000_i1028" type="#_x0000_t75" style="width:57.75pt;height:35.25pt" o:ole="">
-                  <v:imagedata r:id="rId33" o:title=""/>
+                <v:shape id="_x0000_i1028" type="#_x0000_t75" style="width:58pt;height:35pt" o:ole="">
+                  <v:imagedata r:id="rId31" o:title=""/>
                 </v:shape>
-                <o:OLEObject Type="Embed" ProgID="PBrush" ShapeID="_x0000_i1028" DrawAspect="Content" ObjectID="_1512716900" r:id="rId34"/>
+                <o:OLEObject Type="Embed" ProgID="PBrush" ShapeID="_x0000_i1028" DrawAspect="Content" ObjectID="_1522820305" r:id="rId32"/>
               </w:object>
             </w:r>
           </w:p>
@@ -9962,15 +10525,15 @@
       <w:pPr>
         <w:pStyle w:val="Heading3"/>
       </w:pPr>
-      <w:bookmarkStart w:id="38" w:name="_Toc438213028"/>
+      <w:bookmarkStart w:id="37" w:name="_Toc438213028"/>
       <w:r>
         <w:t>Property Table Notation</w:t>
       </w:r>
+      <w:bookmarkEnd w:id="27"/>
       <w:bookmarkEnd w:id="28"/>
       <w:bookmarkEnd w:id="29"/>
-      <w:bookmarkEnd w:id="30"/>
+      <w:bookmarkEnd w:id="36"/>
       <w:bookmarkEnd w:id="37"/>
-      <w:bookmarkEnd w:id="38"/>
     </w:p>
     <w:p>
       <w:pPr>
@@ -10135,15 +10698,15 @@
       <w:pPr>
         <w:pStyle w:val="Heading3"/>
       </w:pPr>
-      <w:bookmarkStart w:id="39" w:name="_Toc412205415"/>
-      <w:bookmarkStart w:id="40" w:name="_Toc426119877"/>
-      <w:bookmarkStart w:id="41" w:name="_Toc438213029"/>
+      <w:bookmarkStart w:id="38" w:name="_Toc412205415"/>
+      <w:bookmarkStart w:id="39" w:name="_Toc426119877"/>
+      <w:bookmarkStart w:id="40" w:name="_Toc438213029"/>
       <w:r>
         <w:t>Property and Class Descriptions</w:t>
       </w:r>
+      <w:bookmarkEnd w:id="38"/>
       <w:bookmarkEnd w:id="39"/>
       <w:bookmarkEnd w:id="40"/>
-      <w:bookmarkEnd w:id="41"/>
     </w:p>
     <w:p>
       <w:pPr>
@@ -10282,6 +10845,7 @@
               <w:rPr>
                 <w:u w:val="single"/>
               </w:rPr>
+              <w:lastRenderedPageBreak/>
               <w:t>capture</w:t>
             </w:r>
             <w:r>
@@ -10299,11 +10863,7 @@
           </w:tcPr>
           <w:p>
             <w:r>
-              <w:t xml:space="preserve">Used to record and preserve information without implying anything about the </w:t>
-            </w:r>
-            <w:r>
-              <w:lastRenderedPageBreak/>
-              <w:t xml:space="preserve">structure of a class or property.  Often used for properties that encompass general content.  This is the least precise of the three verbs.  </w:t>
+              <w:t xml:space="preserve">Used to record and preserve information without implying anything about the structure of a class or property.  Often used for properties that encompass general content.  This is the least precise of the three verbs.  </w:t>
             </w:r>
           </w:p>
         </w:tc>
@@ -10523,13 +11083,8 @@
             <w:r>
               <w:t xml:space="preserve">potentially </w:t>
             </w:r>
-            <w:proofErr w:type="gramStart"/>
             <w:r>
-              <w:t>leverage</w:t>
-            </w:r>
-            <w:proofErr w:type="gramEnd"/>
-            <w:r>
-              <w:t xml:space="preserve"> to obfuscate the Observable</w:t>
+              <w:t>leverage to obfuscate the Observable</w:t>
             </w:r>
             <w:r>
               <w:rPr>
@@ -10574,15 +11129,7 @@
           </w:tcPr>
           <w:p>
             <w:r>
-              <w:t xml:space="preserve">Used </w:t>
-            </w:r>
-            <w:proofErr w:type="gramStart"/>
-            <w:r>
-              <w:t>to clearly and precisely identify</w:t>
-            </w:r>
-            <w:proofErr w:type="gramEnd"/>
-            <w:r>
-              <w:t xml:space="preserve"> particular instances or values associated with a property.  Often used for properties that are defined by a controlled vocabulary or enumeration; typically used for properties that take on only a single value.</w:t>
+              <w:t>Used to clearly and precisely identify particular instances or values associated with a property.  Often used for properties that are defined by a controlled vocabulary or enumeration; typically used for properties that take on only a single value.</w:t>
             </w:r>
           </w:p>
         </w:tc>
@@ -10644,15 +11191,15 @@
       <w:pPr>
         <w:pStyle w:val="Heading2"/>
       </w:pPr>
-      <w:bookmarkStart w:id="42" w:name="_Ref428537349"/>
-      <w:bookmarkStart w:id="43" w:name="_Toc427275785"/>
-      <w:bookmarkStart w:id="44" w:name="_Toc438213030"/>
+      <w:bookmarkStart w:id="41" w:name="_Ref428537349"/>
+      <w:bookmarkStart w:id="42" w:name="_Toc427275785"/>
+      <w:bookmarkStart w:id="43" w:name="_Toc438213030"/>
       <w:r>
         <w:t>Terminology</w:t>
       </w:r>
+      <w:bookmarkEnd w:id="41"/>
       <w:bookmarkEnd w:id="42"/>
       <w:bookmarkEnd w:id="43"/>
-      <w:bookmarkEnd w:id="44"/>
     </w:p>
     <w:p>
       <w:r>
@@ -10830,43 +11377,43 @@
       <w:pPr>
         <w:pStyle w:val="Heading2"/>
       </w:pPr>
-      <w:bookmarkStart w:id="45" w:name="_Ref7502892"/>
-      <w:bookmarkStart w:id="46" w:name="_Toc12011611"/>
-      <w:bookmarkStart w:id="47" w:name="_Toc85472894"/>
-      <w:bookmarkStart w:id="48" w:name="_Toc287332008"/>
-      <w:bookmarkStart w:id="49" w:name="_Toc427275786"/>
-      <w:bookmarkStart w:id="50" w:name="_Toc438213031"/>
+      <w:bookmarkStart w:id="44" w:name="_Ref7502892"/>
+      <w:bookmarkStart w:id="45" w:name="_Toc12011611"/>
+      <w:bookmarkStart w:id="46" w:name="_Toc85472894"/>
+      <w:bookmarkStart w:id="47" w:name="_Toc287332008"/>
+      <w:bookmarkStart w:id="48" w:name="_Toc427275786"/>
+      <w:bookmarkStart w:id="49" w:name="_Toc438213031"/>
       <w:r>
         <w:t>Normative</w:t>
       </w:r>
+      <w:bookmarkEnd w:id="44"/>
       <w:bookmarkEnd w:id="45"/>
+      <w:r>
+        <w:t xml:space="preserve"> References</w:t>
+      </w:r>
       <w:bookmarkEnd w:id="46"/>
-      <w:r>
-        <w:t xml:space="preserve"> References</w:t>
-      </w:r>
       <w:bookmarkEnd w:id="47"/>
       <w:bookmarkEnd w:id="48"/>
       <w:bookmarkEnd w:id="49"/>
+    </w:p>
+    <w:p>
+      <w:pPr>
+        <w:pStyle w:val="Ref"/>
+      </w:pPr>
+      <w:r>
+        <w:rPr>
+          <w:rStyle w:val="Refterm"/>
+        </w:rPr>
+        <w:t>[</w:t>
+      </w:r>
+      <w:bookmarkStart w:id="50" w:name="rfc2119"/>
+      <w:r>
+        <w:rPr>
+          <w:rStyle w:val="Refterm"/>
+        </w:rPr>
+        <w:t>RFC2119</w:t>
+      </w:r>
       <w:bookmarkEnd w:id="50"/>
-    </w:p>
-    <w:p>
-      <w:pPr>
-        <w:pStyle w:val="Ref"/>
-      </w:pPr>
-      <w:r>
-        <w:rPr>
-          <w:rStyle w:val="Refterm"/>
-        </w:rPr>
-        <w:t>[</w:t>
-      </w:r>
-      <w:bookmarkStart w:id="51" w:name="rfc2119"/>
-      <w:r>
-        <w:rPr>
-          <w:rStyle w:val="Refterm"/>
-        </w:rPr>
-        <w:t>RFC2119</w:t>
-      </w:r>
-      <w:bookmarkEnd w:id="51"/>
       <w:r>
         <w:rPr>
           <w:rStyle w:val="Refterm"/>
@@ -10883,7 +11430,7 @@
       <w:r>
         <w:t xml:space="preserve">, BCP 14, RFC 2119, March 1997. </w:t>
       </w:r>
-      <w:hyperlink r:id="rId35" w:history="1">
+      <w:hyperlink r:id="rId33" w:history="1">
         <w:r>
           <w:rPr>
             <w:rStyle w:val="Hyperlink"/>
@@ -10899,26 +11446,18 @@
       <w:pPr>
         <w:pStyle w:val="Heading1"/>
       </w:pPr>
-      <w:bookmarkStart w:id="52" w:name="_Ref428537380"/>
-      <w:bookmarkStart w:id="53" w:name="_Toc438213032"/>
+      <w:bookmarkStart w:id="51" w:name="_Ref428537380"/>
+      <w:bookmarkStart w:id="52" w:name="_Toc438213032"/>
       <w:r>
         <w:lastRenderedPageBreak/>
         <w:t>Background Information</w:t>
       </w:r>
+      <w:bookmarkEnd w:id="51"/>
       <w:bookmarkEnd w:id="52"/>
-      <w:bookmarkEnd w:id="53"/>
-    </w:p>
-    <w:p>
-      <w:r>
-        <w:t xml:space="preserve">In this section, we provide high level information about the Win Pipe Object data model that is necessary </w:t>
-      </w:r>
-      <w:proofErr w:type="gramStart"/>
-      <w:r>
-        <w:t>to fully understand</w:t>
-      </w:r>
-      <w:proofErr w:type="gramEnd"/>
-      <w:r>
-        <w:t xml:space="preserve"> the specification details given in Section </w:t>
+    </w:p>
+    <w:p>
+      <w:r>
+        <w:t xml:space="preserve">In this section, we provide high level information about the Win Pipe Object data model that is necessary to fully understand the specification details given in Section </w:t>
       </w:r>
       <w:r>
         <w:rPr>
@@ -10983,13 +11522,13 @@
         <w:spacing w:before="360" w:after="60"/>
         <w:ind w:left="540" w:hanging="540"/>
       </w:pPr>
-      <w:bookmarkStart w:id="54" w:name="_Toc426119879"/>
-      <w:bookmarkStart w:id="55" w:name="_Toc438213033"/>
+      <w:bookmarkStart w:id="53" w:name="_Toc426119879"/>
+      <w:bookmarkStart w:id="54" w:name="_Toc438213033"/>
       <w:r>
         <w:t>Cyber Observables</w:t>
       </w:r>
+      <w:bookmarkEnd w:id="53"/>
       <w:bookmarkEnd w:id="54"/>
-      <w:bookmarkEnd w:id="55"/>
     </w:p>
     <w:p>
       <w:pPr>
@@ -11001,15 +11540,7 @@
     </w:p>
     <w:p>
       <w:r>
-        <w:t xml:space="preserve">A cyber observable is different </w:t>
-      </w:r>
-      <w:proofErr w:type="gramStart"/>
-      <w:r>
-        <w:t>than</w:t>
-      </w:r>
-      <w:proofErr w:type="gramEnd"/>
-      <w:r>
-        <w:t xml:space="preserve"> a cyber indicator. A cyber observable is a statement of fact, capturing what was observed or could be observed in the cyber operational domain. Cyber indicators are cyber observable patterns, such as a registry key value associated with a known bad actor or a spoofed email address used on a particular date.</w:t>
+        <w:t>A cyber observable is different than a cyber indicator. A cyber observable is a statement of fact, capturing what was observed or could be observed in the cyber operational domain. Cyber indicators are cyber observable patterns, such as a registry key value associated with a known bad actor or a spoofed email address used on a particular date.</w:t>
       </w:r>
     </w:p>
     <w:p>
@@ -11021,13 +11552,13 @@
         <w:spacing w:before="360" w:after="60"/>
         <w:ind w:left="540" w:hanging="540"/>
       </w:pPr>
-      <w:bookmarkStart w:id="56" w:name="_Toc438213034"/>
-      <w:bookmarkStart w:id="57" w:name="_Toc287332011"/>
-      <w:bookmarkStart w:id="58" w:name="_Toc409437263"/>
+      <w:bookmarkStart w:id="55" w:name="_Toc438213034"/>
+      <w:bookmarkStart w:id="56" w:name="_Toc287332011"/>
+      <w:bookmarkStart w:id="57" w:name="_Toc409437263"/>
       <w:r>
         <w:t>Objects</w:t>
       </w:r>
-      <w:bookmarkEnd w:id="56"/>
+      <w:bookmarkEnd w:id="55"/>
     </w:p>
     <w:p>
       <w:r>
@@ -11037,7 +11568,7 @@
     <w:p>
       <w:pPr>
         <w:sectPr>
-          <w:footerReference w:type="default" r:id="rId36"/>
+          <w:footerReference w:type="default" r:id="rId34"/>
           <w:pgSz w:w="12240" w:h="15840"/>
           <w:pgMar w:top="1440" w:right="1440" w:bottom="1440" w:left="1440" w:header="720" w:footer="720" w:gutter="0"/>
           <w:cols w:space="720"/>
@@ -11048,24 +11579,24 @@
       <w:pPr>
         <w:pStyle w:val="Heading1"/>
       </w:pPr>
-      <w:bookmarkStart w:id="59" w:name="_Ref436920669"/>
-      <w:bookmarkStart w:id="60" w:name="_Toc438213035"/>
+      <w:bookmarkStart w:id="58" w:name="_Ref436920669"/>
+      <w:bookmarkStart w:id="59" w:name="_Toc438213035"/>
       <w:r>
         <w:lastRenderedPageBreak/>
         <w:t>Data Model</w:t>
       </w:r>
+      <w:bookmarkEnd w:id="58"/>
       <w:bookmarkEnd w:id="59"/>
+    </w:p>
+    <w:p>
+      <w:pPr>
+        <w:pStyle w:val="Heading2"/>
+      </w:pPr>
+      <w:bookmarkStart w:id="60" w:name="_Toc438213036"/>
+      <w:r>
+        <w:t>WindowsPipeObjectType Class</w:t>
+      </w:r>
       <w:bookmarkEnd w:id="60"/>
-    </w:p>
-    <w:p>
-      <w:pPr>
-        <w:pStyle w:val="Heading2"/>
-      </w:pPr>
-      <w:bookmarkStart w:id="61" w:name="_Toc438213036"/>
-      <w:r>
-        <w:t>WindowsPipeObjectType Class</w:t>
-      </w:r>
-      <w:bookmarkEnd w:id="61"/>
     </w:p>
     <w:p>
       <w:pPr>
@@ -11217,7 +11748,7 @@
                     <pic:cNvPicPr/>
                   </pic:nvPicPr>
                   <pic:blipFill>
-                    <a:blip r:embed="rId37">
+                    <a:blip r:embed="rId35">
                       <a:extLst>
                         <a:ext uri="{28A0092B-C50C-407E-A947-70E740481C1C}">
                           <a14:useLocalDpi xmlns:a14="http://schemas.microsoft.com/office/drawing/2010/main" val="0"/>
@@ -11249,30 +11780,59 @@
         <w:spacing w:after="240"/>
         <w:jc w:val="center"/>
       </w:pPr>
-      <w:bookmarkStart w:id="62" w:name="_Ref395023936"/>
+      <w:bookmarkStart w:id="61" w:name="_Ref395023936"/>
       <w:r>
         <w:t xml:space="preserve">Figure </w:t>
       </w:r>
-      <w:fldSimple w:instr=" STYLEREF 1 \s ">
-        <w:r>
-          <w:rPr>
-            <w:noProof/>
-          </w:rPr>
-          <w:t>3</w:t>
-        </w:r>
-      </w:fldSimple>
+      <w:r>
+        <w:fldChar w:fldCharType="begin"/>
+      </w:r>
+      <w:r>
+        <w:instrText xml:space="preserve"> STYLEREF 1 \s </w:instrText>
+      </w:r>
+      <w:r>
+        <w:fldChar w:fldCharType="separate"/>
+      </w:r>
+      <w:r>
+        <w:rPr>
+          <w:noProof/>
+        </w:rPr>
+        <w:t>3</w:t>
+      </w:r>
+      <w:r>
+        <w:rPr>
+          <w:noProof/>
+        </w:rPr>
+        <w:fldChar w:fldCharType="end"/>
+      </w:r>
       <w:r>
         <w:noBreakHyphen/>
       </w:r>
-      <w:fldSimple w:instr=" SEQ Figure \* ARABIC \s 1 ">
-        <w:r>
-          <w:rPr>
-            <w:noProof/>
-          </w:rPr>
-          <w:t>1</w:t>
-        </w:r>
-      </w:fldSimple>
-      <w:bookmarkEnd w:id="62"/>
+      <w:r>
+        <w:fldChar w:fldCharType="begin"/>
+      </w:r>
+      <w:r>
+        <w:instrText xml:space="preserve"> </w:instrText>
+      </w:r>
+      <w:r>
+        <w:instrText xml:space="preserve">SEQ Figure \* ARABIC \s 1 </w:instrText>
+      </w:r>
+      <w:r>
+        <w:fldChar w:fldCharType="separate"/>
+      </w:r>
+      <w:r>
+        <w:rPr>
+          <w:noProof/>
+        </w:rPr>
+        <w:t>1</w:t>
+      </w:r>
+      <w:r>
+        <w:rPr>
+          <w:noProof/>
+        </w:rPr>
+        <w:fldChar w:fldCharType="end"/>
+      </w:r>
+      <w:bookmarkEnd w:id="61"/>
       <w:r>
         <w:t xml:space="preserve">. UML diagram of the </w:t>
       </w:r>
@@ -11386,56 +11946,30 @@
         <w:pStyle w:val="tablecaption"/>
         <w:jc w:val="center"/>
       </w:pPr>
-      <w:bookmarkStart w:id="63" w:name="_Ref436933258"/>
+      <w:bookmarkStart w:id="62" w:name="_Ref436933258"/>
       <w:r>
         <w:t xml:space="preserve">Table </w:t>
       </w:r>
-      <w:r>
-        <w:fldChar w:fldCharType="begin"/>
-      </w:r>
-      <w:r>
-        <w:instrText xml:space="preserve"> STYLEREF 1 \s </w:instrText>
-      </w:r>
-      <w:r>
-        <w:fldChar w:fldCharType="separate"/>
-      </w:r>
-      <w:r>
-        <w:rPr>
-          <w:noProof/>
-        </w:rPr>
-        <w:t>3</w:t>
-      </w:r>
-      <w:r>
-        <w:rPr>
-          <w:noProof/>
-        </w:rPr>
-        <w:fldChar w:fldCharType="end"/>
-      </w:r>
+      <w:fldSimple w:instr=" STYLEREF 1 \s ">
+        <w:r>
+          <w:rPr>
+            <w:noProof/>
+          </w:rPr>
+          <w:t>3</w:t>
+        </w:r>
+      </w:fldSimple>
       <w:r>
         <w:noBreakHyphen/>
       </w:r>
-      <w:r>
-        <w:fldChar w:fldCharType="begin"/>
-      </w:r>
-      <w:r>
-        <w:instrText xml:space="preserve"> SEQ Table \* ARABIC \s 1 </w:instrText>
-      </w:r>
-      <w:r>
-        <w:fldChar w:fldCharType="separate"/>
-      </w:r>
-      <w:r>
-        <w:rPr>
-          <w:noProof/>
-        </w:rPr>
-        <w:t>1</w:t>
-      </w:r>
-      <w:r>
-        <w:rPr>
-          <w:noProof/>
-        </w:rPr>
-        <w:fldChar w:fldCharType="end"/>
-      </w:r>
-      <w:bookmarkEnd w:id="63"/>
+      <w:fldSimple w:instr=" SEQ Table \* ARABIC \s 1 ">
+        <w:r>
+          <w:rPr>
+            <w:noProof/>
+          </w:rPr>
+          <w:t>1</w:t>
+        </w:r>
+      </w:fldSimple>
+      <w:bookmarkEnd w:id="62"/>
       <w:r>
         <w:t xml:space="preserve">. </w:t>
       </w:r>
@@ -12424,7 +12958,7 @@
     <w:p>
       <w:pPr>
         <w:sectPr>
-          <w:footerReference w:type="default" r:id="rId38"/>
+          <w:footerReference w:type="default" r:id="rId36"/>
           <w:pgSz w:w="15840" w:h="12240"/>
           <w:pgMar w:top="1440" w:right="1440" w:bottom="1440" w:left="1440" w:header="720" w:footer="720" w:gutter="0"/>
           <w:cols w:space="720"/>
@@ -12435,16 +12969,16 @@
       <w:pPr>
         <w:pStyle w:val="Heading1"/>
       </w:pPr>
-      <w:bookmarkStart w:id="64" w:name="_Ref428537416"/>
-      <w:bookmarkStart w:id="65" w:name="_Toc438213037"/>
+      <w:bookmarkStart w:id="63" w:name="_Ref428537416"/>
+      <w:bookmarkStart w:id="64" w:name="_Toc438213037"/>
       <w:r>
         <w:lastRenderedPageBreak/>
         <w:t>Conformance</w:t>
       </w:r>
+      <w:bookmarkEnd w:id="56"/>
       <w:bookmarkEnd w:id="57"/>
-      <w:bookmarkEnd w:id="58"/>
+      <w:bookmarkEnd w:id="63"/>
       <w:bookmarkEnd w:id="64"/>
-      <w:bookmarkEnd w:id="65"/>
     </w:p>
     <w:p>
       <w:r>
@@ -12486,28 +13020,26 @@
         <w:pStyle w:val="AppendixHeading1"/>
         <w:spacing w:after="120" w:afterAutospacing="0"/>
       </w:pPr>
-      <w:bookmarkStart w:id="66" w:name="_Toc85472897"/>
-      <w:bookmarkStart w:id="67" w:name="_Toc287332012"/>
-      <w:bookmarkStart w:id="68" w:name="_Toc409437264"/>
-      <w:bookmarkStart w:id="69" w:name="_Toc438213038"/>
+      <w:bookmarkStart w:id="65" w:name="_Toc85472897"/>
+      <w:bookmarkStart w:id="66" w:name="_Toc287332012"/>
+      <w:bookmarkStart w:id="67" w:name="_Toc409437264"/>
+      <w:bookmarkStart w:id="68" w:name="_Toc438213038"/>
       <w:r>
         <w:lastRenderedPageBreak/>
         <w:t>Acknowledgments</w:t>
       </w:r>
+      <w:bookmarkEnd w:id="65"/>
       <w:bookmarkEnd w:id="66"/>
       <w:bookmarkEnd w:id="67"/>
       <w:bookmarkEnd w:id="68"/>
-      <w:bookmarkEnd w:id="69"/>
     </w:p>
     <w:p>
       <w:pPr>
         <w:spacing w:after="240"/>
       </w:pPr>
-      <w:proofErr w:type="gramStart"/>
       <w:r>
         <w:t>The following individuals have participated in the creation of this specification and are gratefully acknowledged:</w:t>
       </w:r>
-      <w:proofErr w:type="gramEnd"/>
     </w:p>
     <w:p>
       <w:pPr>
@@ -12555,15 +13087,7 @@
         <w:pStyle w:val="Contributor"/>
       </w:pPr>
       <w:r>
-        <w:t xml:space="preserve">Liron Schiff, </w:t>
-      </w:r>
-      <w:proofErr w:type="spellStart"/>
-      <w:r>
-        <w:t>Comilion</w:t>
-      </w:r>
-      <w:proofErr w:type="spellEnd"/>
-      <w:r>
-        <w:t xml:space="preserve"> (mobile) Ltd.</w:t>
+        <w:t>Liron Schiff, Comilion (mobile) Ltd.</w:t>
       </w:r>
     </w:p>
     <w:p>
@@ -12571,15 +13095,7 @@
         <w:pStyle w:val="Contributor"/>
       </w:pPr>
       <w:r>
-        <w:t xml:space="preserve">Jane </w:t>
-      </w:r>
-      <w:proofErr w:type="spellStart"/>
-      <w:r>
-        <w:t>Ginn</w:t>
-      </w:r>
-      <w:proofErr w:type="spellEnd"/>
-      <w:r>
-        <w:t>, Cyber Threat Intelligence Network, Inc. (CTIN)</w:t>
+        <w:t>Jane Ginn, Cyber Threat Intelligence Network, Inc. (CTIN)</w:t>
       </w:r>
     </w:p>
     <w:p>
@@ -12594,21 +13110,8 @@
       <w:pPr>
         <w:pStyle w:val="Contributor"/>
       </w:pPr>
-      <w:proofErr w:type="spellStart"/>
-      <w:r>
-        <w:t>Ryusuke</w:t>
-      </w:r>
-      <w:proofErr w:type="spellEnd"/>
-      <w:r>
-        <w:t xml:space="preserve"> </w:t>
-      </w:r>
-      <w:proofErr w:type="spellStart"/>
-      <w:r>
-        <w:t>Masuoka</w:t>
-      </w:r>
-      <w:proofErr w:type="spellEnd"/>
-      <w:r>
-        <w:t>, Fujitsu Limited</w:t>
+      <w:r>
+        <w:t>Ryusuke Masuoka, Fujitsu Limited</w:t>
       </w:r>
     </w:p>
     <w:p>
@@ -12624,15 +13127,7 @@
         <w:pStyle w:val="Contributor"/>
       </w:pPr>
       <w:r>
-        <w:t xml:space="preserve">Jason </w:t>
-      </w:r>
-      <w:proofErr w:type="spellStart"/>
-      <w:r>
-        <w:t>Keirstead</w:t>
-      </w:r>
-      <w:proofErr w:type="spellEnd"/>
-      <w:r>
-        <w:t>, IBM</w:t>
+        <w:t>Jason Keirstead, IBM</w:t>
       </w:r>
     </w:p>
     <w:p>
@@ -12640,15 +13135,7 @@
         <w:pStyle w:val="Contributor"/>
       </w:pPr>
       <w:r>
-        <w:t xml:space="preserve">Paul Martini, </w:t>
-      </w:r>
-      <w:proofErr w:type="spellStart"/>
-      <w:r>
-        <w:t>iboss</w:t>
-      </w:r>
-      <w:proofErr w:type="spellEnd"/>
-      <w:r>
-        <w:t>, Inc.</w:t>
+        <w:t>Paul Martini, iboss, Inc.</w:t>
       </w:r>
     </w:p>
     <w:p>
@@ -12656,36 +13143,15 @@
         <w:pStyle w:val="Contributor"/>
       </w:pPr>
       <w:r>
-        <w:t xml:space="preserve">Jerome </w:t>
-      </w:r>
-      <w:proofErr w:type="spellStart"/>
-      <w:r>
-        <w:t>Athias</w:t>
-      </w:r>
-      <w:proofErr w:type="spellEnd"/>
-      <w:r>
-        <w:t>, Individual</w:t>
+        <w:t>Jerome Athias, Individual</w:t>
       </w:r>
     </w:p>
     <w:p>
       <w:pPr>
         <w:pStyle w:val="Contributor"/>
       </w:pPr>
-      <w:proofErr w:type="spellStart"/>
-      <w:r>
-        <w:t>Sanjiv</w:t>
-      </w:r>
-      <w:proofErr w:type="spellEnd"/>
-      <w:r>
-        <w:t xml:space="preserve"> </w:t>
-      </w:r>
-      <w:proofErr w:type="spellStart"/>
-      <w:r>
-        <w:t>Kalkar</w:t>
-      </w:r>
-      <w:proofErr w:type="spellEnd"/>
-      <w:r>
-        <w:t>, Individual</w:t>
+      <w:r>
+        <w:t>Sanjiv Kalkar, Individual</w:t>
       </w:r>
     </w:p>
     <w:p>
@@ -12716,58 +13182,16 @@
       <w:pPr>
         <w:pStyle w:val="Contributor"/>
       </w:pPr>
-      <w:proofErr w:type="spellStart"/>
-      <w:r>
-        <w:t>Wouter</w:t>
-      </w:r>
-      <w:proofErr w:type="spellEnd"/>
-      <w:r>
-        <w:t xml:space="preserve"> </w:t>
-      </w:r>
-      <w:proofErr w:type="spellStart"/>
-      <w:r>
-        <w:t>Bolsterlee</w:t>
-      </w:r>
-      <w:proofErr w:type="spellEnd"/>
-      <w:r>
-        <w:t xml:space="preserve">, </w:t>
-      </w:r>
-      <w:proofErr w:type="spellStart"/>
-      <w:r>
-        <w:t>Intelworks</w:t>
-      </w:r>
-      <w:proofErr w:type="spellEnd"/>
-      <w:r>
-        <w:t xml:space="preserve"> BV</w:t>
+      <w:r>
+        <w:t>Wouter Bolsterlee, Intelworks BV</w:t>
       </w:r>
     </w:p>
     <w:p>
       <w:pPr>
         <w:pStyle w:val="Contributor"/>
       </w:pPr>
-      <w:proofErr w:type="spellStart"/>
-      <w:r>
-        <w:t>Joep</w:t>
-      </w:r>
-      <w:proofErr w:type="spellEnd"/>
-      <w:r>
-        <w:t xml:space="preserve"> </w:t>
-      </w:r>
-      <w:proofErr w:type="spellStart"/>
-      <w:r>
-        <w:t>Gommers</w:t>
-      </w:r>
-      <w:proofErr w:type="spellEnd"/>
-      <w:r>
-        <w:t xml:space="preserve">, </w:t>
-      </w:r>
-      <w:proofErr w:type="spellStart"/>
-      <w:r>
-        <w:t>Intelworks</w:t>
-      </w:r>
-      <w:proofErr w:type="spellEnd"/>
-      <w:r>
-        <w:t xml:space="preserve"> BV</w:t>
+      <w:r>
+        <w:t>Joep Gommers, Intelworks BV</w:t>
       </w:r>
     </w:p>
     <w:p>
@@ -12775,52 +13199,15 @@
         <w:pStyle w:val="Contributor"/>
       </w:pPr>
       <w:r>
-        <w:t xml:space="preserve">Sergey </w:t>
-      </w:r>
-      <w:proofErr w:type="spellStart"/>
-      <w:r>
-        <w:t>Polzunov</w:t>
-      </w:r>
-      <w:proofErr w:type="spellEnd"/>
-      <w:r>
-        <w:t xml:space="preserve">, </w:t>
-      </w:r>
-      <w:proofErr w:type="spellStart"/>
-      <w:r>
-        <w:t>Intelworks</w:t>
-      </w:r>
-      <w:proofErr w:type="spellEnd"/>
-      <w:r>
-        <w:t xml:space="preserve"> BV</w:t>
+        <w:t>Sergey Polzunov, Intelworks BV</w:t>
       </w:r>
     </w:p>
     <w:p>
       <w:pPr>
         <w:pStyle w:val="Contributor"/>
       </w:pPr>
-      <w:proofErr w:type="spellStart"/>
-      <w:r>
-        <w:t>Rutger</w:t>
-      </w:r>
-      <w:proofErr w:type="spellEnd"/>
-      <w:r>
-        <w:t xml:space="preserve"> </w:t>
-      </w:r>
-      <w:proofErr w:type="spellStart"/>
-      <w:r>
-        <w:t>Prins</w:t>
-      </w:r>
-      <w:proofErr w:type="spellEnd"/>
-      <w:r>
-        <w:t xml:space="preserve">, </w:t>
-      </w:r>
-      <w:proofErr w:type="spellStart"/>
-      <w:r>
-        <w:t>Intelworks</w:t>
-      </w:r>
-      <w:proofErr w:type="spellEnd"/>
-      <w:r>
-        <w:t xml:space="preserve"> BV</w:t>
+      <w:r>
+        <w:t>Rutger Prins, Intelworks BV</w:t>
       </w:r>
     </w:p>
     <w:p>
@@ -12828,23 +13215,7 @@
         <w:pStyle w:val="Contributor"/>
       </w:pPr>
       <w:r>
-        <w:t xml:space="preserve">Andrei </w:t>
-      </w:r>
-      <w:proofErr w:type="spellStart"/>
-      <w:r>
-        <w:t>Sîrghi</w:t>
-      </w:r>
-      <w:proofErr w:type="spellEnd"/>
-      <w:r>
-        <w:t xml:space="preserve">, </w:t>
-      </w:r>
-      <w:proofErr w:type="spellStart"/>
-      <w:r>
-        <w:t>Intelworks</w:t>
-      </w:r>
-      <w:proofErr w:type="spellEnd"/>
-      <w:r>
-        <w:t xml:space="preserve"> BV</w:t>
+        <w:t>Andrei Sîrghi, Intelworks BV</w:t>
       </w:r>
     </w:p>
     <w:p>
@@ -12908,15 +13279,7 @@
         <w:pStyle w:val="Contributor"/>
       </w:pPr>
       <w:r>
-        <w:t xml:space="preserve">Takahiro </w:t>
-      </w:r>
-      <w:proofErr w:type="spellStart"/>
-      <w:r>
-        <w:t>Kakumaru</w:t>
-      </w:r>
-      <w:proofErr w:type="spellEnd"/>
-      <w:r>
-        <w:t>, NEC Corporation</w:t>
+        <w:t>Takahiro Kakumaru, NEC Corporation</w:t>
       </w:r>
     </w:p>
     <w:p>
@@ -12948,36 +13311,15 @@
         <w:pStyle w:val="Contributor"/>
       </w:pPr>
       <w:r>
-        <w:t xml:space="preserve">Igor </w:t>
-      </w:r>
-      <w:proofErr w:type="spellStart"/>
-      <w:r>
-        <w:t>Baikalov</w:t>
-      </w:r>
-      <w:proofErr w:type="spellEnd"/>
-      <w:r>
-        <w:t xml:space="preserve">, </w:t>
-      </w:r>
-      <w:proofErr w:type="spellStart"/>
-      <w:r>
-        <w:t>Securonix</w:t>
-      </w:r>
-      <w:proofErr w:type="spellEnd"/>
+        <w:t>Igor Baikalov, Securonix</w:t>
+      </w:r>
     </w:p>
     <w:p>
       <w:pPr>
         <w:pStyle w:val="Contributor"/>
       </w:pPr>
       <w:r>
-        <w:t xml:space="preserve">Bernd </w:t>
-      </w:r>
-      <w:proofErr w:type="spellStart"/>
-      <w:r>
-        <w:t>Grobauer</w:t>
-      </w:r>
-      <w:proofErr w:type="spellEnd"/>
-      <w:r>
-        <w:t>, Siemens AG</w:t>
+        <w:t>Bernd Grobauer, Siemens AG</w:t>
       </w:r>
     </w:p>
     <w:p>
@@ -13038,18 +13380,18 @@
       <w:pPr>
         <w:pStyle w:val="AppendixHeading1"/>
       </w:pPr>
-      <w:bookmarkStart w:id="70" w:name="_Toc85472898"/>
-      <w:bookmarkStart w:id="71" w:name="_Toc287332014"/>
-      <w:bookmarkStart w:id="72" w:name="_Toc409437269"/>
-      <w:bookmarkStart w:id="73" w:name="_Toc438213039"/>
+      <w:bookmarkStart w:id="69" w:name="_Toc85472898"/>
+      <w:bookmarkStart w:id="70" w:name="_Toc287332014"/>
+      <w:bookmarkStart w:id="71" w:name="_Toc409437269"/>
+      <w:bookmarkStart w:id="72" w:name="_Toc438213039"/>
       <w:r>
         <w:lastRenderedPageBreak/>
         <w:t>Revision History</w:t>
       </w:r>
+      <w:bookmarkEnd w:id="69"/>
       <w:bookmarkEnd w:id="70"/>
       <w:bookmarkEnd w:id="71"/>
       <w:bookmarkEnd w:id="72"/>
-      <w:bookmarkEnd w:id="73"/>
     </w:p>
     <w:tbl>
       <w:tblPr>
@@ -13066,9 +13408,9 @@
       </w:tblPr>
       <w:tblGrid>
         <w:gridCol w:w="1050"/>
-        <w:gridCol w:w="2118"/>
-        <w:gridCol w:w="1620"/>
-        <w:gridCol w:w="4788"/>
+        <w:gridCol w:w="2077"/>
+        <w:gridCol w:w="1590"/>
+        <w:gridCol w:w="4633"/>
       </w:tblGrid>
       <w:tr>
         <w:tc>
@@ -13204,35 +13546,8 @@
 </w:document>
 </file>
 
-<file path=word/comments.xml><?xml version="1.0" encoding="utf-8"?>
-<w:comments xmlns:wpc="http://schemas.microsoft.com/office/word/2010/wordprocessingCanvas" xmlns:mc="http://schemas.openxmlformats.org/markup-compatibility/2006" xmlns:o="urn:schemas-microsoft-com:office:office" xmlns:r="http://schemas.openxmlformats.org/officeDocument/2006/relationships" xmlns:m="http://schemas.openxmlformats.org/officeDocument/2006/math" xmlns:v="urn:schemas-microsoft-com:vml" xmlns:wp14="http://schemas.microsoft.com/office/word/2010/wordprocessingDrawing" xmlns:wp="http://schemas.openxmlformats.org/drawingml/2006/wordprocessingDrawing" xmlns:w10="urn:schemas-microsoft-com:office:word" xmlns:w="http://schemas.openxmlformats.org/wordprocessingml/2006/main" xmlns:w14="http://schemas.microsoft.com/office/word/2010/wordml" xmlns:w15="http://schemas.microsoft.com/office/word/2012/wordml" xmlns:wpg="http://schemas.microsoft.com/office/word/2010/wordprocessingGroup" xmlns:wpi="http://schemas.microsoft.com/office/word/2010/wordprocessingInk" xmlns:wne="http://schemas.microsoft.com/office/word/2006/wordml" xmlns:wps="http://schemas.microsoft.com/office/word/2010/wordprocessingShape" mc:Ignorable="w14 w15 wp14">
-  <w:comment w:id="3" w:author="Rothenberg, David B." w:date="2015-12-03T15:34:00Z" w:initials="RDB">
-    <w:p>
-      <w:pPr>
-        <w:pStyle w:val="CommentText"/>
-      </w:pPr>
-      <w:r>
-        <w:rPr>
-          <w:rStyle w:val="CommentReference"/>
-        </w:rPr>
-        <w:annotationRef/>
-      </w:r>
-      <w:r>
-        <w:t>To be updated.</w:t>
-      </w:r>
-    </w:p>
-  </w:comment>
-</w:comments>
-</file>
-
-<file path=word/commentsExtended.xml><?xml version="1.0" encoding="utf-8"?>
-<w15:commentsEx xmlns:wpc="http://schemas.microsoft.com/office/word/2010/wordprocessingCanvas" xmlns:mc="http://schemas.openxmlformats.org/markup-compatibility/2006" xmlns:o="urn:schemas-microsoft-com:office:office" xmlns:r="http://schemas.openxmlformats.org/officeDocument/2006/relationships" xmlns:m="http://schemas.openxmlformats.org/officeDocument/2006/math" xmlns:v="urn:schemas-microsoft-com:vml" xmlns:wp14="http://schemas.microsoft.com/office/word/2010/wordprocessingDrawing" xmlns:wp="http://schemas.openxmlformats.org/drawingml/2006/wordprocessingDrawing" xmlns:w10="urn:schemas-microsoft-com:office:word" xmlns:w="http://schemas.openxmlformats.org/wordprocessingml/2006/main" xmlns:w14="http://schemas.microsoft.com/office/word/2010/wordml" xmlns:w15="http://schemas.microsoft.com/office/word/2012/wordml" xmlns:wpg="http://schemas.microsoft.com/office/word/2010/wordprocessingGroup" xmlns:wpi="http://schemas.microsoft.com/office/word/2010/wordprocessingInk" xmlns:wne="http://schemas.microsoft.com/office/word/2006/wordml" xmlns:wps="http://schemas.microsoft.com/office/word/2010/wordprocessingShape" mc:Ignorable="w14 w15 wp14">
-  <w15:commentEx w15:paraId="099F30BF" w15:done="0"/>
-</w15:commentsEx>
-</file>
-
 <file path=word/endnotes.xml><?xml version="1.0" encoding="utf-8"?>
-<w:endnotes xmlns:wpc="http://schemas.microsoft.com/office/word/2010/wordprocessingCanvas" xmlns:mc="http://schemas.openxmlformats.org/markup-compatibility/2006" xmlns:o="urn:schemas-microsoft-com:office:office" xmlns:r="http://schemas.openxmlformats.org/officeDocument/2006/relationships" xmlns:m="http://schemas.openxmlformats.org/officeDocument/2006/math" xmlns:v="urn:schemas-microsoft-com:vml" xmlns:wp14="http://schemas.microsoft.com/office/word/2010/wordprocessingDrawing" xmlns:wp="http://schemas.openxmlformats.org/drawingml/2006/wordprocessingDrawing" xmlns:w10="urn:schemas-microsoft-com:office:word" xmlns:w="http://schemas.openxmlformats.org/wordprocessingml/2006/main" xmlns:w14="http://schemas.microsoft.com/office/word/2010/wordml" xmlns:w15="http://schemas.microsoft.com/office/word/2012/wordml" xmlns:wpg="http://schemas.microsoft.com/office/word/2010/wordprocessingGroup" xmlns:wpi="http://schemas.microsoft.com/office/word/2010/wordprocessingInk" xmlns:wne="http://schemas.microsoft.com/office/word/2006/wordml" xmlns:wps="http://schemas.microsoft.com/office/word/2010/wordprocessingShape" mc:Ignorable="w14 w15 wp14">
+<w:endnotes xmlns:wpc="http://schemas.microsoft.com/office/word/2010/wordprocessingCanvas" xmlns:mo="http://schemas.microsoft.com/office/mac/office/2008/main" xmlns:mc="http://schemas.openxmlformats.org/markup-compatibility/2006" xmlns:mv="urn:schemas-microsoft-com:mac:vml" xmlns:o="urn:schemas-microsoft-com:office:office" xmlns:r="http://schemas.openxmlformats.org/officeDocument/2006/relationships" xmlns:m="http://schemas.openxmlformats.org/officeDocument/2006/math" xmlns:v="urn:schemas-microsoft-com:vml" xmlns:wp14="http://schemas.microsoft.com/office/word/2010/wordprocessingDrawing" xmlns:wp="http://schemas.openxmlformats.org/drawingml/2006/wordprocessingDrawing" xmlns:w10="urn:schemas-microsoft-com:office:word" xmlns:w="http://schemas.openxmlformats.org/wordprocessingml/2006/main" xmlns:w14="http://schemas.microsoft.com/office/word/2010/wordml" xmlns:w15="http://schemas.microsoft.com/office/word/2012/wordml" xmlns:wpg="http://schemas.microsoft.com/office/word/2010/wordprocessingGroup" xmlns:wpi="http://schemas.microsoft.com/office/word/2010/wordprocessingInk" xmlns:wne="http://schemas.microsoft.com/office/word/2006/wordml" xmlns:wps="http://schemas.microsoft.com/office/word/2010/wordprocessingShape" mc:Ignorable="w14 w15 wp14">
   <w:endnote w:type="separator" w:id="-1">
     <w:p>
       <w:r>
@@ -13251,7 +13566,7 @@
 </file>
 
 <file path=word/footer1.xml><?xml version="1.0" encoding="utf-8"?>
-<w:ftr xmlns:wpc="http://schemas.microsoft.com/office/word/2010/wordprocessingCanvas" xmlns:mc="http://schemas.openxmlformats.org/markup-compatibility/2006" xmlns:o="urn:schemas-microsoft-com:office:office" xmlns:r="http://schemas.openxmlformats.org/officeDocument/2006/relationships" xmlns:m="http://schemas.openxmlformats.org/officeDocument/2006/math" xmlns:v="urn:schemas-microsoft-com:vml" xmlns:wp14="http://schemas.microsoft.com/office/word/2010/wordprocessingDrawing" xmlns:wp="http://schemas.openxmlformats.org/drawingml/2006/wordprocessingDrawing" xmlns:w10="urn:schemas-microsoft-com:office:word" xmlns:w="http://schemas.openxmlformats.org/wordprocessingml/2006/main" xmlns:w14="http://schemas.microsoft.com/office/word/2010/wordml" xmlns:w15="http://schemas.microsoft.com/office/word/2012/wordml" xmlns:wpg="http://schemas.microsoft.com/office/word/2010/wordprocessingGroup" xmlns:wpi="http://schemas.microsoft.com/office/word/2010/wordprocessingInk" xmlns:wne="http://schemas.microsoft.com/office/word/2006/wordml" xmlns:wps="http://schemas.microsoft.com/office/word/2010/wordprocessingShape" mc:Ignorable="w14 w15 wp14">
+<w:ftr xmlns:wpc="http://schemas.microsoft.com/office/word/2010/wordprocessingCanvas" xmlns:mo="http://schemas.microsoft.com/office/mac/office/2008/main" xmlns:mc="http://schemas.openxmlformats.org/markup-compatibility/2006" xmlns:mv="urn:schemas-microsoft-com:mac:vml" xmlns:o="urn:schemas-microsoft-com:office:office" xmlns:r="http://schemas.openxmlformats.org/officeDocument/2006/relationships" xmlns:m="http://schemas.openxmlformats.org/officeDocument/2006/math" xmlns:v="urn:schemas-microsoft-com:vml" xmlns:wp14="http://schemas.microsoft.com/office/word/2010/wordprocessingDrawing" xmlns:wp="http://schemas.openxmlformats.org/drawingml/2006/wordprocessingDrawing" xmlns:w10="urn:schemas-microsoft-com:office:word" xmlns:w="http://schemas.openxmlformats.org/wordprocessingml/2006/main" xmlns:w14="http://schemas.microsoft.com/office/word/2010/wordml" xmlns:w15="http://schemas.microsoft.com/office/word/2012/wordml" xmlns:wpg="http://schemas.microsoft.com/office/word/2010/wordprocessingGroup" xmlns:wpi="http://schemas.microsoft.com/office/word/2010/wordprocessingInk" xmlns:wne="http://schemas.microsoft.com/office/word/2006/wordml" xmlns:wps="http://schemas.microsoft.com/office/word/2010/wordprocessingShape" mc:Ignorable="w14 w15 wp14">
   <w:p>
     <w:pPr>
       <w:pStyle w:val="Footer"/>
@@ -13425,7 +13740,7 @@
         <w:sz w:val="16"/>
         <w:szCs w:val="16"/>
       </w:rPr>
-      <w:t>7</w:t>
+      <w:t>6</w:t>
     </w:r>
     <w:r>
       <w:rPr>
@@ -13489,7 +13804,7 @@
 </file>
 
 <file path=word/footer2.xml><?xml version="1.0" encoding="utf-8"?>
-<w:ftr xmlns:wpc="http://schemas.microsoft.com/office/word/2010/wordprocessingCanvas" xmlns:mc="http://schemas.openxmlformats.org/markup-compatibility/2006" xmlns:o="urn:schemas-microsoft-com:office:office" xmlns:r="http://schemas.openxmlformats.org/officeDocument/2006/relationships" xmlns:m="http://schemas.openxmlformats.org/officeDocument/2006/math" xmlns:v="urn:schemas-microsoft-com:vml" xmlns:wp14="http://schemas.microsoft.com/office/word/2010/wordprocessingDrawing" xmlns:wp="http://schemas.openxmlformats.org/drawingml/2006/wordprocessingDrawing" xmlns:w10="urn:schemas-microsoft-com:office:word" xmlns:w="http://schemas.openxmlformats.org/wordprocessingml/2006/main" xmlns:w14="http://schemas.microsoft.com/office/word/2010/wordml" xmlns:w15="http://schemas.microsoft.com/office/word/2012/wordml" xmlns:wpg="http://schemas.microsoft.com/office/word/2010/wordprocessingGroup" xmlns:wpi="http://schemas.microsoft.com/office/word/2010/wordprocessingInk" xmlns:wne="http://schemas.microsoft.com/office/word/2006/wordml" xmlns:wps="http://schemas.microsoft.com/office/word/2010/wordprocessingShape" mc:Ignorable="w14 w15 wp14">
+<w:ftr xmlns:wpc="http://schemas.microsoft.com/office/word/2010/wordprocessingCanvas" xmlns:mo="http://schemas.microsoft.com/office/mac/office/2008/main" xmlns:mc="http://schemas.openxmlformats.org/markup-compatibility/2006" xmlns:mv="urn:schemas-microsoft-com:mac:vml" xmlns:o="urn:schemas-microsoft-com:office:office" xmlns:r="http://schemas.openxmlformats.org/officeDocument/2006/relationships" xmlns:m="http://schemas.openxmlformats.org/officeDocument/2006/math" xmlns:v="urn:schemas-microsoft-com:vml" xmlns:wp14="http://schemas.microsoft.com/office/word/2010/wordprocessingDrawing" xmlns:wp="http://schemas.openxmlformats.org/drawingml/2006/wordprocessingDrawing" xmlns:w10="urn:schemas-microsoft-com:office:word" xmlns:w="http://schemas.openxmlformats.org/wordprocessingml/2006/main" xmlns:w14="http://schemas.microsoft.com/office/word/2010/wordml" xmlns:w15="http://schemas.microsoft.com/office/word/2012/wordml" xmlns:wpg="http://schemas.microsoft.com/office/word/2010/wordprocessingGroup" xmlns:wpi="http://schemas.microsoft.com/office/word/2010/wordprocessingInk" xmlns:wne="http://schemas.microsoft.com/office/word/2006/wordml" xmlns:wps="http://schemas.microsoft.com/office/word/2010/wordprocessingShape" mc:Ignorable="w14 w15 wp14">
   <w:p>
     <w:pPr>
       <w:pStyle w:val="Footer"/>
@@ -13727,7 +14042,7 @@
 </file>
 
 <file path=word/footnotes.xml><?xml version="1.0" encoding="utf-8"?>
-<w:footnotes xmlns:wpc="http://schemas.microsoft.com/office/word/2010/wordprocessingCanvas" xmlns:mc="http://schemas.openxmlformats.org/markup-compatibility/2006" xmlns:o="urn:schemas-microsoft-com:office:office" xmlns:r="http://schemas.openxmlformats.org/officeDocument/2006/relationships" xmlns:m="http://schemas.openxmlformats.org/officeDocument/2006/math" xmlns:v="urn:schemas-microsoft-com:vml" xmlns:wp14="http://schemas.microsoft.com/office/word/2010/wordprocessingDrawing" xmlns:wp="http://schemas.openxmlformats.org/drawingml/2006/wordprocessingDrawing" xmlns:w10="urn:schemas-microsoft-com:office:word" xmlns:w="http://schemas.openxmlformats.org/wordprocessingml/2006/main" xmlns:w14="http://schemas.microsoft.com/office/word/2010/wordml" xmlns:w15="http://schemas.microsoft.com/office/word/2012/wordml" xmlns:wpg="http://schemas.microsoft.com/office/word/2010/wordprocessingGroup" xmlns:wpi="http://schemas.microsoft.com/office/word/2010/wordprocessingInk" xmlns:wne="http://schemas.microsoft.com/office/word/2006/wordml" xmlns:wps="http://schemas.microsoft.com/office/word/2010/wordprocessingShape" mc:Ignorable="w14 w15 wp14">
+<w:footnotes xmlns:wpc="http://schemas.microsoft.com/office/word/2010/wordprocessingCanvas" xmlns:mo="http://schemas.microsoft.com/office/mac/office/2008/main" xmlns:mc="http://schemas.openxmlformats.org/markup-compatibility/2006" xmlns:mv="urn:schemas-microsoft-com:mac:vml" xmlns:o="urn:schemas-microsoft-com:office:office" xmlns:r="http://schemas.openxmlformats.org/officeDocument/2006/relationships" xmlns:m="http://schemas.openxmlformats.org/officeDocument/2006/math" xmlns:v="urn:schemas-microsoft-com:vml" xmlns:wp14="http://schemas.microsoft.com/office/word/2010/wordprocessingDrawing" xmlns:wp="http://schemas.openxmlformats.org/drawingml/2006/wordprocessingDrawing" xmlns:w10="urn:schemas-microsoft-com:office:word" xmlns:w="http://schemas.openxmlformats.org/wordprocessingml/2006/main" xmlns:w14="http://schemas.microsoft.com/office/word/2010/wordml" xmlns:w15="http://schemas.microsoft.com/office/word/2012/wordml" xmlns:wpg="http://schemas.microsoft.com/office/word/2010/wordprocessingGroup" xmlns:wpi="http://schemas.microsoft.com/office/word/2010/wordprocessingInk" xmlns:wne="http://schemas.microsoft.com/office/word/2006/wordml" xmlns:wps="http://schemas.microsoft.com/office/word/2010/wordprocessingShape" mc:Ignorable="w14 w15 wp14">
   <w:footnote w:type="separator" w:id="-1">
     <w:p>
       <w:pPr>
@@ -13980,8 +14295,8 @@
 </file>
 
 <file path=word/numbering.xml><?xml version="1.0" encoding="utf-8"?>
-<w:numbering xmlns:wpc="http://schemas.microsoft.com/office/word/2010/wordprocessingCanvas" xmlns:mc="http://schemas.openxmlformats.org/markup-compatibility/2006" xmlns:o="urn:schemas-microsoft-com:office:office" xmlns:r="http://schemas.openxmlformats.org/officeDocument/2006/relationships" xmlns:m="http://schemas.openxmlformats.org/officeDocument/2006/math" xmlns:v="urn:schemas-microsoft-com:vml" xmlns:wp14="http://schemas.microsoft.com/office/word/2010/wordprocessingDrawing" xmlns:wp="http://schemas.openxmlformats.org/drawingml/2006/wordprocessingDrawing" xmlns:w10="urn:schemas-microsoft-com:office:word" xmlns:w="http://schemas.openxmlformats.org/wordprocessingml/2006/main" xmlns:w14="http://schemas.microsoft.com/office/word/2010/wordml" xmlns:w15="http://schemas.microsoft.com/office/word/2012/wordml" xmlns:wpg="http://schemas.microsoft.com/office/word/2010/wordprocessingGroup" xmlns:wpi="http://schemas.microsoft.com/office/word/2010/wordprocessingInk" xmlns:wne="http://schemas.microsoft.com/office/word/2006/wordml" xmlns:wps="http://schemas.microsoft.com/office/word/2010/wordprocessingShape" mc:Ignorable="w14 w15 wp14">
-  <w:abstractNum w:abstractNumId="0" w15:restartNumberingAfterBreak="0">
+<w:numbering xmlns:wpc="http://schemas.microsoft.com/office/word/2010/wordprocessingCanvas" xmlns:mo="http://schemas.microsoft.com/office/mac/office/2008/main" xmlns:mc="http://schemas.openxmlformats.org/markup-compatibility/2006" xmlns:mv="urn:schemas-microsoft-com:mac:vml" xmlns:o="urn:schemas-microsoft-com:office:office" xmlns:r="http://schemas.openxmlformats.org/officeDocument/2006/relationships" xmlns:m="http://schemas.openxmlformats.org/officeDocument/2006/math" xmlns:v="urn:schemas-microsoft-com:vml" xmlns:wp14="http://schemas.microsoft.com/office/word/2010/wordprocessingDrawing" xmlns:wp="http://schemas.openxmlformats.org/drawingml/2006/wordprocessingDrawing" xmlns:w10="urn:schemas-microsoft-com:office:word" xmlns:w="http://schemas.openxmlformats.org/wordprocessingml/2006/main" xmlns:w14="http://schemas.microsoft.com/office/word/2010/wordml" xmlns:w15="http://schemas.microsoft.com/office/word/2012/wordml" xmlns:wpg="http://schemas.microsoft.com/office/word/2010/wordprocessingGroup" xmlns:wpi="http://schemas.microsoft.com/office/word/2010/wordprocessingInk" xmlns:wne="http://schemas.microsoft.com/office/word/2006/wordml" xmlns:wps="http://schemas.microsoft.com/office/word/2010/wordprocessingShape" mc:Ignorable="w14 w15 wp14">
+  <w:abstractNum w:abstractNumId="0">
     <w:nsid w:val="08537E8A"/>
     <w:multiLevelType w:val="hybridMultilevel"/>
     <w:tmpl w:val="AEFECAB2"/>
@@ -14094,7 +14409,7 @@
       </w:rPr>
     </w:lvl>
   </w:abstractNum>
-  <w:abstractNum w:abstractNumId="1" w15:restartNumberingAfterBreak="0">
+  <w:abstractNum w:abstractNumId="1">
     <w:nsid w:val="13F02302"/>
     <w:multiLevelType w:val="hybridMultilevel"/>
     <w:tmpl w:val="78AE2B54"/>
@@ -14207,7 +14522,7 @@
       </w:rPr>
     </w:lvl>
   </w:abstractNum>
-  <w:abstractNum w:abstractNumId="2" w15:restartNumberingAfterBreak="0">
+  <w:abstractNum w:abstractNumId="2">
     <w:nsid w:val="5BCA223C"/>
     <w:multiLevelType w:val="hybridMultilevel"/>
     <w:tmpl w:val="13B6770E"/>
@@ -14320,7 +14635,7 @@
       </w:rPr>
     </w:lvl>
   </w:abstractNum>
-  <w:abstractNum w:abstractNumId="3" w15:restartNumberingAfterBreak="0">
+  <w:abstractNum w:abstractNumId="3">
     <w:nsid w:val="5ECA446C"/>
     <w:multiLevelType w:val="multilevel"/>
     <w:tmpl w:val="04090025"/>
@@ -14580,14 +14895,6 @@
 </w:numbering>
 </file>
 
-<file path=word/people.xml><?xml version="1.0" encoding="utf-8"?>
-<w15:people xmlns:wpc="http://schemas.microsoft.com/office/word/2010/wordprocessingCanvas" xmlns:mc="http://schemas.openxmlformats.org/markup-compatibility/2006" xmlns:o="urn:schemas-microsoft-com:office:office" xmlns:r="http://schemas.openxmlformats.org/officeDocument/2006/relationships" xmlns:m="http://schemas.openxmlformats.org/officeDocument/2006/math" xmlns:v="urn:schemas-microsoft-com:vml" xmlns:wp14="http://schemas.microsoft.com/office/word/2010/wordprocessingDrawing" xmlns:wp="http://schemas.openxmlformats.org/drawingml/2006/wordprocessingDrawing" xmlns:w10="urn:schemas-microsoft-com:office:word" xmlns:w="http://schemas.openxmlformats.org/wordprocessingml/2006/main" xmlns:w14="http://schemas.microsoft.com/office/word/2010/wordml" xmlns:w15="http://schemas.microsoft.com/office/word/2012/wordml" xmlns:wpg="http://schemas.microsoft.com/office/word/2010/wordprocessingGroup" xmlns:wpi="http://schemas.microsoft.com/office/word/2010/wordprocessingInk" xmlns:wne="http://schemas.microsoft.com/office/word/2006/wordml" xmlns:wps="http://schemas.microsoft.com/office/word/2010/wordprocessingShape" mc:Ignorable="w14 w15 wp14">
-  <w15:person w15:author="Rothenberg, David B.">
-    <w15:presenceInfo w15:providerId="AD" w15:userId="S-1-5-21-1940666338-227100268-1349548132-166577"/>
-  </w15:person>
-</w15:people>
-</file>
-
 <file path=word/styles.xml><?xml version="1.0" encoding="utf-8"?>
 <w:styles xmlns:mc="http://schemas.openxmlformats.org/markup-compatibility/2006" xmlns:r="http://schemas.openxmlformats.org/officeDocument/2006/relationships" xmlns:w="http://schemas.openxmlformats.org/wordprocessingml/2006/main" xmlns:w14="http://schemas.microsoft.com/office/word/2010/wordml" xmlns:w15="http://schemas.microsoft.com/office/word/2012/wordml" mc:Ignorable="w14 w15">
   <w:docDefaults>
@@ -14600,7 +14907,7 @@
     </w:rPrDefault>
     <w:pPrDefault/>
   </w:docDefaults>
-  <w:latentStyles w:defLockedState="0" w:defUIPriority="99" w:defSemiHidden="0" w:defUnhideWhenUsed="0" w:defQFormat="0" w:count="371">
+  <w:latentStyles w:defLockedState="0" w:defUIPriority="99" w:defSemiHidden="0" w:defUnhideWhenUsed="0" w:defQFormat="0" w:count="380">
     <w:lsdException w:name="Normal" w:uiPriority="0" w:qFormat="1"/>
     <w:lsdException w:name="heading 1" w:uiPriority="9" w:qFormat="1"/>
     <w:lsdException w:name="heading 2" w:semiHidden="1" w:uiPriority="9" w:unhideWhenUsed="1" w:qFormat="1"/>
@@ -15708,6 +16015,7 @@
       <w:spacing w:before="80" w:after="80"/>
     </w:pPr>
     <w:tblPr>
+      <w:tblInd w:w="0" w:type="dxa"/>
       <w:tblBorders>
         <w:top w:val="single" w:sz="4" w:space="0" w:color="auto"/>
         <w:left w:val="single" w:sz="4" w:space="0" w:color="auto"/>
@@ -15716,6 +16024,12 @@
         <w:insideH w:val="single" w:sz="4" w:space="0" w:color="auto"/>
         <w:insideV w:val="single" w:sz="4" w:space="0" w:color="auto"/>
       </w:tblBorders>
+      <w:tblCellMar>
+        <w:top w:w="0" w:type="dxa"/>
+        <w:left w:w="108" w:type="dxa"/>
+        <w:bottom w:w="0" w:type="dxa"/>
+        <w:right w:w="108" w:type="dxa"/>
+      </w:tblCellMar>
     </w:tblPr>
   </w:style>
   <w:style w:type="paragraph" w:customStyle="1" w:styleId="AppendixHeading3">
@@ -15906,6 +16220,13 @@
     <w:tblPr>
       <w:tblStyleRowBandSize w:val="1"/>
       <w:tblStyleColBandSize w:val="1"/>
+      <w:tblInd w:w="0" w:type="dxa"/>
+      <w:tblCellMar>
+        <w:top w:w="0" w:type="dxa"/>
+        <w:left w:w="108" w:type="dxa"/>
+        <w:bottom w:w="0" w:type="dxa"/>
+        <w:right w:w="108" w:type="dxa"/>
+      </w:tblCellMar>
     </w:tblPr>
   </w:style>
   <w:style w:type="paragraph" w:styleId="ListParagraph">
@@ -16188,7 +16509,7 @@
 </file>
 
 <file path=customXml/itemProps1.xml><?xml version="1.0" encoding="utf-8"?>
-<ds:datastoreItem xmlns:ds="http://schemas.openxmlformats.org/officeDocument/2006/customXml" ds:itemID="{F99DA9B3-97C3-4EA5-BA28-AED032E9C849}">
+<ds:datastoreItem xmlns:ds="http://schemas.openxmlformats.org/officeDocument/2006/customXml" ds:itemID="{C4AAC584-A3C2-164E-A200-226606E51D22}">
   <ds:schemaRefs>
     <ds:schemaRef ds:uri="http://schemas.openxmlformats.org/officeDocument/2006/bibliography"/>
   </ds:schemaRefs>

</xml_diff>